<commit_message>
Final Deployment of Report
</commit_message>
<xml_diff>
--- a/Report.docx
+++ b/Report.docx
@@ -56,7 +56,7 @@
           <w:r>
             <w:fldChar w:fldCharType="separate"/>
           </w:r>
-          <w:hyperlink w:anchor="_Toc162384625" w:history="1">
+          <w:hyperlink w:anchor="_Toc162384704" w:history="1">
             <w:r>
               <w:rPr>
                 <w:rStyle w:val="Hyperlink"/>
@@ -83,7 +83,7 @@
                 <w:noProof/>
                 <w:webHidden/>
               </w:rPr>
-              <w:instrText xml:space="preserve"> PAGEREF _Toc162384625 \h </w:instrText>
+              <w:instrText xml:space="preserve"> PAGEREF _Toc162384704 \h </w:instrText>
             </w:r>
             <w:r>
               <w:rPr>
@@ -125,7 +125,7 @@
               <w:noProof/>
             </w:rPr>
           </w:pPr>
-          <w:hyperlink w:anchor="_Toc162384626" w:history="1">
+          <w:hyperlink w:anchor="_Toc162384705" w:history="1">
             <w:r>
               <w:rPr>
                 <w:rStyle w:val="Hyperlink"/>
@@ -152,7 +152,7 @@
                 <w:noProof/>
                 <w:webHidden/>
               </w:rPr>
-              <w:instrText xml:space="preserve"> PAGEREF _Toc162384626 \h </w:instrText>
+              <w:instrText xml:space="preserve"> PAGEREF _Toc162384705 \h </w:instrText>
             </w:r>
             <w:r>
               <w:rPr>
@@ -194,7 +194,7 @@
               <w:noProof/>
             </w:rPr>
           </w:pPr>
-          <w:hyperlink w:anchor="_Toc162384627" w:history="1">
+          <w:hyperlink w:anchor="_Toc162384706" w:history="1">
             <w:r>
               <w:rPr>
                 <w:rStyle w:val="Hyperlink"/>
@@ -221,7 +221,7 @@
                 <w:noProof/>
                 <w:webHidden/>
               </w:rPr>
-              <w:instrText xml:space="preserve"> PAGEREF _Toc162384627 \h </w:instrText>
+              <w:instrText xml:space="preserve"> PAGEREF _Toc162384706 \h </w:instrText>
             </w:r>
             <w:r>
               <w:rPr>
@@ -263,7 +263,7 @@
               <w:noProof/>
             </w:rPr>
           </w:pPr>
-          <w:hyperlink w:anchor="_Toc162384628" w:history="1">
+          <w:hyperlink w:anchor="_Toc162384707" w:history="1">
             <w:r>
               <w:rPr>
                 <w:rStyle w:val="Hyperlink"/>
@@ -290,7 +290,7 @@
                 <w:noProof/>
                 <w:webHidden/>
               </w:rPr>
-              <w:instrText xml:space="preserve"> PAGEREF _Toc162384628 \h </w:instrText>
+              <w:instrText xml:space="preserve"> PAGEREF _Toc162384707 \h </w:instrText>
             </w:r>
             <w:r>
               <w:rPr>
@@ -332,7 +332,7 @@
               <w:noProof/>
             </w:rPr>
           </w:pPr>
-          <w:hyperlink w:anchor="_Toc162384629" w:history="1">
+          <w:hyperlink w:anchor="_Toc162384708" w:history="1">
             <w:r>
               <w:rPr>
                 <w:rStyle w:val="Hyperlink"/>
@@ -359,7 +359,7 @@
                 <w:noProof/>
                 <w:webHidden/>
               </w:rPr>
-              <w:instrText xml:space="preserve"> PAGEREF _Toc162384629 \h </w:instrText>
+              <w:instrText xml:space="preserve"> PAGEREF _Toc162384708 \h </w:instrText>
             </w:r>
             <w:r>
               <w:rPr>
@@ -379,7 +379,7 @@
                 <w:noProof/>
                 <w:webHidden/>
               </w:rPr>
-              <w:t>2</w:t>
+              <w:t>3</w:t>
             </w:r>
             <w:r>
               <w:rPr>
@@ -401,7 +401,7 @@
               <w:noProof/>
             </w:rPr>
           </w:pPr>
-          <w:hyperlink w:anchor="_Toc162384630" w:history="1">
+          <w:hyperlink w:anchor="_Toc162384709" w:history="1">
             <w:r>
               <w:rPr>
                 <w:rStyle w:val="Hyperlink"/>
@@ -428,7 +428,7 @@
                 <w:noProof/>
                 <w:webHidden/>
               </w:rPr>
-              <w:instrText xml:space="preserve"> PAGEREF _Toc162384630 \h </w:instrText>
+              <w:instrText xml:space="preserve"> PAGEREF _Toc162384709 \h </w:instrText>
             </w:r>
             <w:r>
               <w:rPr>
@@ -470,7 +470,7 @@
               <w:noProof/>
             </w:rPr>
           </w:pPr>
-          <w:hyperlink w:anchor="_Toc162384631" w:history="1">
+          <w:hyperlink w:anchor="_Toc162384710" w:history="1">
             <w:r>
               <w:rPr>
                 <w:rStyle w:val="Hyperlink"/>
@@ -497,7 +497,7 @@
                 <w:noProof/>
                 <w:webHidden/>
               </w:rPr>
-              <w:instrText xml:space="preserve"> PAGEREF _Toc162384631 \h </w:instrText>
+              <w:instrText xml:space="preserve"> PAGEREF _Toc162384710 \h </w:instrText>
             </w:r>
             <w:r>
               <w:rPr>
@@ -539,7 +539,7 @@
               <w:noProof/>
             </w:rPr>
           </w:pPr>
-          <w:hyperlink w:anchor="_Toc162384632" w:history="1">
+          <w:hyperlink w:anchor="_Toc162384711" w:history="1">
             <w:r>
               <w:rPr>
                 <w:rStyle w:val="Hyperlink"/>
@@ -566,7 +566,7 @@
                 <w:noProof/>
                 <w:webHidden/>
               </w:rPr>
-              <w:instrText xml:space="preserve"> PAGEREF _Toc162384632 \h </w:instrText>
+              <w:instrText xml:space="preserve"> PAGEREF _Toc162384711 \h </w:instrText>
             </w:r>
             <w:r>
               <w:rPr>
@@ -608,7 +608,7 @@
               <w:noProof/>
             </w:rPr>
           </w:pPr>
-          <w:hyperlink w:anchor="_Toc162384633" w:history="1">
+          <w:hyperlink w:anchor="_Toc162384712" w:history="1">
             <w:r>
               <w:rPr>
                 <w:rStyle w:val="Hyperlink"/>
@@ -635,7 +635,7 @@
                 <w:noProof/>
                 <w:webHidden/>
               </w:rPr>
-              <w:instrText xml:space="preserve"> PAGEREF _Toc162384633 \h </w:instrText>
+              <w:instrText xml:space="preserve"> PAGEREF _Toc162384712 \h </w:instrText>
             </w:r>
             <w:r>
               <w:rPr>
@@ -677,7 +677,7 @@
               <w:noProof/>
             </w:rPr>
           </w:pPr>
-          <w:hyperlink w:anchor="_Toc162384634" w:history="1">
+          <w:hyperlink w:anchor="_Toc162384713" w:history="1">
             <w:r>
               <w:rPr>
                 <w:rStyle w:val="Hyperlink"/>
@@ -704,7 +704,7 @@
                 <w:noProof/>
                 <w:webHidden/>
               </w:rPr>
-              <w:instrText xml:space="preserve"> PAGEREF _Toc162384634 \h </w:instrText>
+              <w:instrText xml:space="preserve"> PAGEREF _Toc162384713 \h </w:instrText>
             </w:r>
             <w:r>
               <w:rPr>
@@ -746,7 +746,7 @@
               <w:noProof/>
             </w:rPr>
           </w:pPr>
-          <w:hyperlink w:anchor="_Toc162384635" w:history="1">
+          <w:hyperlink w:anchor="_Toc162384714" w:history="1">
             <w:r>
               <w:rPr>
                 <w:rStyle w:val="Hyperlink"/>
@@ -773,7 +773,7 @@
                 <w:noProof/>
                 <w:webHidden/>
               </w:rPr>
-              <w:instrText xml:space="preserve"> PAGEREF _Toc162384635 \h </w:instrText>
+              <w:instrText xml:space="preserve"> PAGEREF _Toc162384714 \h </w:instrText>
             </w:r>
             <w:r>
               <w:rPr>
@@ -815,7 +815,7 @@
               <w:noProof/>
             </w:rPr>
           </w:pPr>
-          <w:hyperlink w:anchor="_Toc162384636" w:history="1">
+          <w:hyperlink w:anchor="_Toc162384715" w:history="1">
             <w:r>
               <w:rPr>
                 <w:rStyle w:val="Hyperlink"/>
@@ -842,7 +842,7 @@
                 <w:noProof/>
                 <w:webHidden/>
               </w:rPr>
-              <w:instrText xml:space="preserve"> PAGEREF _Toc162384636 \h </w:instrText>
+              <w:instrText xml:space="preserve"> PAGEREF _Toc162384715 \h </w:instrText>
             </w:r>
             <w:r>
               <w:rPr>
@@ -884,7 +884,7 @@
               <w:noProof/>
             </w:rPr>
           </w:pPr>
-          <w:hyperlink w:anchor="_Toc162384637" w:history="1">
+          <w:hyperlink w:anchor="_Toc162384716" w:history="1">
             <w:r>
               <w:rPr>
                 <w:rStyle w:val="Hyperlink"/>
@@ -911,7 +911,7 @@
                 <w:noProof/>
                 <w:webHidden/>
               </w:rPr>
-              <w:instrText xml:space="preserve"> PAGEREF _Toc162384637 \h </w:instrText>
+              <w:instrText xml:space="preserve"> PAGEREF _Toc162384716 \h </w:instrText>
             </w:r>
             <w:r>
               <w:rPr>
@@ -953,7 +953,7 @@
               <w:noProof/>
             </w:rPr>
           </w:pPr>
-          <w:hyperlink w:anchor="_Toc162384638" w:history="1">
+          <w:hyperlink w:anchor="_Toc162384717" w:history="1">
             <w:r>
               <w:rPr>
                 <w:rStyle w:val="Hyperlink"/>
@@ -980,7 +980,7 @@
                 <w:noProof/>
                 <w:webHidden/>
               </w:rPr>
-              <w:instrText xml:space="preserve"> PAGEREF _Toc162384638 \h </w:instrText>
+              <w:instrText xml:space="preserve"> PAGEREF _Toc162384717 \h </w:instrText>
             </w:r>
             <w:r>
               <w:rPr>
@@ -1022,7 +1022,7 @@
               <w:noProof/>
             </w:rPr>
           </w:pPr>
-          <w:hyperlink w:anchor="_Toc162384639" w:history="1">
+          <w:hyperlink w:anchor="_Toc162384718" w:history="1">
             <w:r>
               <w:rPr>
                 <w:rStyle w:val="Hyperlink"/>
@@ -1049,7 +1049,7 @@
                 <w:noProof/>
                 <w:webHidden/>
               </w:rPr>
-              <w:instrText xml:space="preserve"> PAGEREF _Toc162384639 \h </w:instrText>
+              <w:instrText xml:space="preserve"> PAGEREF _Toc162384718 \h </w:instrText>
             </w:r>
             <w:r>
               <w:rPr>
@@ -1091,7 +1091,7 @@
               <w:noProof/>
             </w:rPr>
           </w:pPr>
-          <w:hyperlink w:anchor="_Toc162384640" w:history="1">
+          <w:hyperlink w:anchor="_Toc162384719" w:history="1">
             <w:r>
               <w:rPr>
                 <w:rStyle w:val="Hyperlink"/>
@@ -1118,7 +1118,7 @@
                 <w:noProof/>
                 <w:webHidden/>
               </w:rPr>
-              <w:instrText xml:space="preserve"> PAGEREF _Toc162384640 \h </w:instrText>
+              <w:instrText xml:space="preserve"> PAGEREF _Toc162384719 \h </w:instrText>
             </w:r>
             <w:r>
               <w:rPr>
@@ -1160,7 +1160,7 @@
               <w:noProof/>
             </w:rPr>
           </w:pPr>
-          <w:hyperlink w:anchor="_Toc162384641" w:history="1">
+          <w:hyperlink w:anchor="_Toc162384720" w:history="1">
             <w:r>
               <w:rPr>
                 <w:rStyle w:val="Hyperlink"/>
@@ -1187,7 +1187,7 @@
                 <w:noProof/>
                 <w:webHidden/>
               </w:rPr>
-              <w:instrText xml:space="preserve"> PAGEREF _Toc162384641 \h </w:instrText>
+              <w:instrText xml:space="preserve"> PAGEREF _Toc162384720 \h </w:instrText>
             </w:r>
             <w:r>
               <w:rPr>
@@ -1229,7 +1229,7 @@
               <w:noProof/>
             </w:rPr>
           </w:pPr>
-          <w:hyperlink w:anchor="_Toc162384642" w:history="1">
+          <w:hyperlink w:anchor="_Toc162384721" w:history="1">
             <w:r>
               <w:rPr>
                 <w:rStyle w:val="Hyperlink"/>
@@ -1256,7 +1256,7 @@
                 <w:noProof/>
                 <w:webHidden/>
               </w:rPr>
-              <w:instrText xml:space="preserve"> PAGEREF _Toc162384642 \h </w:instrText>
+              <w:instrText xml:space="preserve"> PAGEREF _Toc162384721 \h </w:instrText>
             </w:r>
             <w:r>
               <w:rPr>
@@ -1298,7 +1298,7 @@
               <w:noProof/>
             </w:rPr>
           </w:pPr>
-          <w:hyperlink w:anchor="_Toc162384643" w:history="1">
+          <w:hyperlink w:anchor="_Toc162384722" w:history="1">
             <w:r>
               <w:rPr>
                 <w:rStyle w:val="Hyperlink"/>
@@ -1325,7 +1325,7 @@
                 <w:noProof/>
                 <w:webHidden/>
               </w:rPr>
-              <w:instrText xml:space="preserve"> PAGEREF _Toc162384643 \h </w:instrText>
+              <w:instrText xml:space="preserve"> PAGEREF _Toc162384722 \h </w:instrText>
             </w:r>
             <w:r>
               <w:rPr>
@@ -1367,7 +1367,7 @@
               <w:noProof/>
             </w:rPr>
           </w:pPr>
-          <w:hyperlink w:anchor="_Toc162384644" w:history="1">
+          <w:hyperlink w:anchor="_Toc162384723" w:history="1">
             <w:r>
               <w:rPr>
                 <w:rStyle w:val="Hyperlink"/>
@@ -1394,7 +1394,7 @@
                 <w:noProof/>
                 <w:webHidden/>
               </w:rPr>
-              <w:instrText xml:space="preserve"> PAGEREF _Toc162384644 \h </w:instrText>
+              <w:instrText xml:space="preserve"> PAGEREF _Toc162384723 \h </w:instrText>
             </w:r>
             <w:r>
               <w:rPr>
@@ -1436,7 +1436,7 @@
               <w:noProof/>
             </w:rPr>
           </w:pPr>
-          <w:hyperlink w:anchor="_Toc162384645" w:history="1">
+          <w:hyperlink w:anchor="_Toc162384724" w:history="1">
             <w:r>
               <w:rPr>
                 <w:rStyle w:val="Hyperlink"/>
@@ -1463,7 +1463,7 @@
                 <w:noProof/>
                 <w:webHidden/>
               </w:rPr>
-              <w:instrText xml:space="preserve"> PAGEREF _Toc162384645 \h </w:instrText>
+              <w:instrText xml:space="preserve"> PAGEREF _Toc162384724 \h </w:instrText>
             </w:r>
             <w:r>
               <w:rPr>
@@ -1505,7 +1505,7 @@
               <w:noProof/>
             </w:rPr>
           </w:pPr>
-          <w:hyperlink w:anchor="_Toc162384646" w:history="1">
+          <w:hyperlink w:anchor="_Toc162384725" w:history="1">
             <w:r>
               <w:rPr>
                 <w:rStyle w:val="Hyperlink"/>
@@ -1532,7 +1532,7 @@
                 <w:noProof/>
                 <w:webHidden/>
               </w:rPr>
-              <w:instrText xml:space="preserve"> PAGEREF _Toc162384646 \h </w:instrText>
+              <w:instrText xml:space="preserve"> PAGEREF _Toc162384725 \h </w:instrText>
             </w:r>
             <w:r>
               <w:rPr>
@@ -1574,7 +1574,7 @@
               <w:noProof/>
             </w:rPr>
           </w:pPr>
-          <w:hyperlink w:anchor="_Toc162384647" w:history="1">
+          <w:hyperlink w:anchor="_Toc162384726" w:history="1">
             <w:r>
               <w:rPr>
                 <w:rStyle w:val="Hyperlink"/>
@@ -1601,7 +1601,7 @@
                 <w:noProof/>
                 <w:webHidden/>
               </w:rPr>
-              <w:instrText xml:space="preserve"> PAGEREF _Toc162384647 \h </w:instrText>
+              <w:instrText xml:space="preserve"> PAGEREF _Toc162384726 \h </w:instrText>
             </w:r>
             <w:r>
               <w:rPr>
@@ -1643,7 +1643,7 @@
               <w:noProof/>
             </w:rPr>
           </w:pPr>
-          <w:hyperlink w:anchor="_Toc162384648" w:history="1">
+          <w:hyperlink w:anchor="_Toc162384727" w:history="1">
             <w:r>
               <w:rPr>
                 <w:rStyle w:val="Hyperlink"/>
@@ -1670,7 +1670,7 @@
                 <w:noProof/>
                 <w:webHidden/>
               </w:rPr>
-              <w:instrText xml:space="preserve"> PAGEREF _Toc162384648 \h </w:instrText>
+              <w:instrText xml:space="preserve"> PAGEREF _Toc162384727 \h </w:instrText>
             </w:r>
             <w:r>
               <w:rPr>
@@ -1712,7 +1712,7 @@
               <w:noProof/>
             </w:rPr>
           </w:pPr>
-          <w:hyperlink w:anchor="_Toc162384649" w:history="1">
+          <w:hyperlink w:anchor="_Toc162384728" w:history="1">
             <w:r>
               <w:rPr>
                 <w:rStyle w:val="Hyperlink"/>
@@ -1739,7 +1739,7 @@
                 <w:noProof/>
                 <w:webHidden/>
               </w:rPr>
-              <w:instrText xml:space="preserve"> PAGEREF _Toc162384649 \h </w:instrText>
+              <w:instrText xml:space="preserve"> PAGEREF _Toc162384728 \h </w:instrText>
             </w:r>
             <w:r>
               <w:rPr>
@@ -1781,7 +1781,7 @@
               <w:noProof/>
             </w:rPr>
           </w:pPr>
-          <w:hyperlink w:anchor="_Toc162384650" w:history="1">
+          <w:hyperlink w:anchor="_Toc162384729" w:history="1">
             <w:r>
               <w:rPr>
                 <w:rStyle w:val="Hyperlink"/>
@@ -1808,7 +1808,7 @@
                 <w:noProof/>
                 <w:webHidden/>
               </w:rPr>
-              <w:instrText xml:space="preserve"> PAGEREF _Toc162384650 \h </w:instrText>
+              <w:instrText xml:space="preserve"> PAGEREF _Toc162384729 \h </w:instrText>
             </w:r>
             <w:r>
               <w:rPr>
@@ -1829,6 +1829,696 @@
                 <w:webHidden/>
               </w:rPr>
               <w:t>22</w:t>
+            </w:r>
+            <w:r>
+              <w:rPr>
+                <w:noProof/>
+                <w:webHidden/>
+              </w:rPr>
+              <w:fldChar w:fldCharType="end"/>
+            </w:r>
+          </w:hyperlink>
+        </w:p>
+        <w:p>
+          <w:pPr>
+            <w:pStyle w:val="TOC1"/>
+            <w:tabs>
+              <w:tab w:val="right" w:leader="dot" w:pos="9350"/>
+            </w:tabs>
+            <w:rPr>
+              <w:rFonts w:eastAsiaTheme="minorEastAsia"/>
+              <w:noProof/>
+            </w:rPr>
+          </w:pPr>
+          <w:hyperlink w:anchor="_Toc162384730" w:history="1">
+            <w:r>
+              <w:rPr>
+                <w:rStyle w:val="Hyperlink"/>
+                <w:noProof/>
+              </w:rPr>
+              <w:t>Section-III (Machine learning for Data Analytics)</w:t>
+            </w:r>
+            <w:r>
+              <w:rPr>
+                <w:noProof/>
+                <w:webHidden/>
+              </w:rPr>
+              <w:tab/>
+            </w:r>
+            <w:r>
+              <w:rPr>
+                <w:noProof/>
+                <w:webHidden/>
+              </w:rPr>
+              <w:fldChar w:fldCharType="begin"/>
+            </w:r>
+            <w:r>
+              <w:rPr>
+                <w:noProof/>
+                <w:webHidden/>
+              </w:rPr>
+              <w:instrText xml:space="preserve"> PAGEREF _Toc162384730 \h </w:instrText>
+            </w:r>
+            <w:r>
+              <w:rPr>
+                <w:noProof/>
+                <w:webHidden/>
+              </w:rPr>
+            </w:r>
+            <w:r>
+              <w:rPr>
+                <w:noProof/>
+                <w:webHidden/>
+              </w:rPr>
+              <w:fldChar w:fldCharType="separate"/>
+            </w:r>
+            <w:r>
+              <w:rPr>
+                <w:noProof/>
+                <w:webHidden/>
+              </w:rPr>
+              <w:t>23</w:t>
+            </w:r>
+            <w:r>
+              <w:rPr>
+                <w:noProof/>
+                <w:webHidden/>
+              </w:rPr>
+              <w:fldChar w:fldCharType="end"/>
+            </w:r>
+          </w:hyperlink>
+        </w:p>
+        <w:p>
+          <w:pPr>
+            <w:pStyle w:val="TOC2"/>
+            <w:tabs>
+              <w:tab w:val="right" w:leader="dot" w:pos="9350"/>
+            </w:tabs>
+            <w:rPr>
+              <w:rFonts w:eastAsiaTheme="minorEastAsia"/>
+              <w:noProof/>
+            </w:rPr>
+          </w:pPr>
+          <w:hyperlink w:anchor="_Toc162384731" w:history="1">
+            <w:r>
+              <w:rPr>
+                <w:rStyle w:val="Hyperlink"/>
+                <w:noProof/>
+              </w:rPr>
+              <w:t>A. a)Project Management Framework</w:t>
+            </w:r>
+            <w:r>
+              <w:rPr>
+                <w:noProof/>
+                <w:webHidden/>
+              </w:rPr>
+              <w:tab/>
+            </w:r>
+            <w:r>
+              <w:rPr>
+                <w:noProof/>
+                <w:webHidden/>
+              </w:rPr>
+              <w:fldChar w:fldCharType="begin"/>
+            </w:r>
+            <w:r>
+              <w:rPr>
+                <w:noProof/>
+                <w:webHidden/>
+              </w:rPr>
+              <w:instrText xml:space="preserve"> PAGEREF _Toc162384731 \h </w:instrText>
+            </w:r>
+            <w:r>
+              <w:rPr>
+                <w:noProof/>
+                <w:webHidden/>
+              </w:rPr>
+            </w:r>
+            <w:r>
+              <w:rPr>
+                <w:noProof/>
+                <w:webHidden/>
+              </w:rPr>
+              <w:fldChar w:fldCharType="separate"/>
+            </w:r>
+            <w:r>
+              <w:rPr>
+                <w:noProof/>
+                <w:webHidden/>
+              </w:rPr>
+              <w:t>23</w:t>
+            </w:r>
+            <w:r>
+              <w:rPr>
+                <w:noProof/>
+                <w:webHidden/>
+              </w:rPr>
+              <w:fldChar w:fldCharType="end"/>
+            </w:r>
+          </w:hyperlink>
+        </w:p>
+        <w:p>
+          <w:pPr>
+            <w:pStyle w:val="TOC3"/>
+            <w:tabs>
+              <w:tab w:val="right" w:leader="dot" w:pos="9350"/>
+            </w:tabs>
+            <w:rPr>
+              <w:rFonts w:eastAsiaTheme="minorEastAsia"/>
+              <w:noProof/>
+            </w:rPr>
+          </w:pPr>
+          <w:hyperlink w:anchor="_Toc162384732" w:history="1">
+            <w:r>
+              <w:rPr>
+                <w:rStyle w:val="Hyperlink"/>
+                <w:noProof/>
+              </w:rPr>
+              <w:t>Justification with real-life Scenario</w:t>
+            </w:r>
+            <w:r>
+              <w:rPr>
+                <w:noProof/>
+                <w:webHidden/>
+              </w:rPr>
+              <w:tab/>
+            </w:r>
+            <w:r>
+              <w:rPr>
+                <w:noProof/>
+                <w:webHidden/>
+              </w:rPr>
+              <w:fldChar w:fldCharType="begin"/>
+            </w:r>
+            <w:r>
+              <w:rPr>
+                <w:noProof/>
+                <w:webHidden/>
+              </w:rPr>
+              <w:instrText xml:space="preserve"> PAGEREF _Toc162384732 \h </w:instrText>
+            </w:r>
+            <w:r>
+              <w:rPr>
+                <w:noProof/>
+                <w:webHidden/>
+              </w:rPr>
+            </w:r>
+            <w:r>
+              <w:rPr>
+                <w:noProof/>
+                <w:webHidden/>
+              </w:rPr>
+              <w:fldChar w:fldCharType="separate"/>
+            </w:r>
+            <w:r>
+              <w:rPr>
+                <w:noProof/>
+                <w:webHidden/>
+              </w:rPr>
+              <w:t>23</w:t>
+            </w:r>
+            <w:r>
+              <w:rPr>
+                <w:noProof/>
+                <w:webHidden/>
+              </w:rPr>
+              <w:fldChar w:fldCharType="end"/>
+            </w:r>
+          </w:hyperlink>
+        </w:p>
+        <w:p>
+          <w:pPr>
+            <w:pStyle w:val="TOC2"/>
+            <w:tabs>
+              <w:tab w:val="right" w:leader="dot" w:pos="9350"/>
+            </w:tabs>
+            <w:rPr>
+              <w:rFonts w:eastAsiaTheme="minorEastAsia"/>
+              <w:noProof/>
+            </w:rPr>
+          </w:pPr>
+          <w:hyperlink w:anchor="_Toc162384733" w:history="1">
+            <w:r>
+              <w:rPr>
+                <w:rStyle w:val="Hyperlink"/>
+                <w:noProof/>
+              </w:rPr>
+              <w:t>b). Selection ML Technique and Models for our Dataset</w:t>
+            </w:r>
+            <w:r>
+              <w:rPr>
+                <w:noProof/>
+                <w:webHidden/>
+              </w:rPr>
+              <w:tab/>
+            </w:r>
+            <w:r>
+              <w:rPr>
+                <w:noProof/>
+                <w:webHidden/>
+              </w:rPr>
+              <w:fldChar w:fldCharType="begin"/>
+            </w:r>
+            <w:r>
+              <w:rPr>
+                <w:noProof/>
+                <w:webHidden/>
+              </w:rPr>
+              <w:instrText xml:space="preserve"> PAGEREF _Toc162384733 \h </w:instrText>
+            </w:r>
+            <w:r>
+              <w:rPr>
+                <w:noProof/>
+                <w:webHidden/>
+              </w:rPr>
+            </w:r>
+            <w:r>
+              <w:rPr>
+                <w:noProof/>
+                <w:webHidden/>
+              </w:rPr>
+              <w:fldChar w:fldCharType="separate"/>
+            </w:r>
+            <w:r>
+              <w:rPr>
+                <w:noProof/>
+                <w:webHidden/>
+              </w:rPr>
+              <w:t>24</w:t>
+            </w:r>
+            <w:r>
+              <w:rPr>
+                <w:noProof/>
+                <w:webHidden/>
+              </w:rPr>
+              <w:fldChar w:fldCharType="end"/>
+            </w:r>
+          </w:hyperlink>
+        </w:p>
+        <w:p>
+          <w:pPr>
+            <w:pStyle w:val="TOC2"/>
+            <w:tabs>
+              <w:tab w:val="right" w:leader="dot" w:pos="9350"/>
+            </w:tabs>
+            <w:rPr>
+              <w:rFonts w:eastAsiaTheme="minorEastAsia"/>
+              <w:noProof/>
+            </w:rPr>
+          </w:pPr>
+          <w:hyperlink w:anchor="_Toc162384734" w:history="1">
+            <w:r>
+              <w:rPr>
+                <w:rStyle w:val="Hyperlink"/>
+                <w:noProof/>
+              </w:rPr>
+              <w:t>B. Approach of Hyperparameter tunning</w:t>
+            </w:r>
+            <w:r>
+              <w:rPr>
+                <w:noProof/>
+                <w:webHidden/>
+              </w:rPr>
+              <w:tab/>
+            </w:r>
+            <w:r>
+              <w:rPr>
+                <w:noProof/>
+                <w:webHidden/>
+              </w:rPr>
+              <w:fldChar w:fldCharType="begin"/>
+            </w:r>
+            <w:r>
+              <w:rPr>
+                <w:noProof/>
+                <w:webHidden/>
+              </w:rPr>
+              <w:instrText xml:space="preserve"> PAGEREF _Toc162384734 \h </w:instrText>
+            </w:r>
+            <w:r>
+              <w:rPr>
+                <w:noProof/>
+                <w:webHidden/>
+              </w:rPr>
+            </w:r>
+            <w:r>
+              <w:rPr>
+                <w:noProof/>
+                <w:webHidden/>
+              </w:rPr>
+              <w:fldChar w:fldCharType="separate"/>
+            </w:r>
+            <w:r>
+              <w:rPr>
+                <w:noProof/>
+                <w:webHidden/>
+              </w:rPr>
+              <w:t>24</w:t>
+            </w:r>
+            <w:r>
+              <w:rPr>
+                <w:noProof/>
+                <w:webHidden/>
+              </w:rPr>
+              <w:fldChar w:fldCharType="end"/>
+            </w:r>
+          </w:hyperlink>
+        </w:p>
+        <w:p>
+          <w:pPr>
+            <w:pStyle w:val="TOC3"/>
+            <w:tabs>
+              <w:tab w:val="right" w:leader="dot" w:pos="9350"/>
+            </w:tabs>
+            <w:rPr>
+              <w:rFonts w:eastAsiaTheme="minorEastAsia"/>
+              <w:noProof/>
+            </w:rPr>
+          </w:pPr>
+          <w:hyperlink w:anchor="_Toc162384735" w:history="1">
+            <w:r>
+              <w:rPr>
+                <w:rStyle w:val="Hyperlink"/>
+                <w:noProof/>
+              </w:rPr>
+              <w:t>Gradient Boosting Regression</w:t>
+            </w:r>
+            <w:r>
+              <w:rPr>
+                <w:noProof/>
+                <w:webHidden/>
+              </w:rPr>
+              <w:tab/>
+            </w:r>
+            <w:r>
+              <w:rPr>
+                <w:noProof/>
+                <w:webHidden/>
+              </w:rPr>
+              <w:fldChar w:fldCharType="begin"/>
+            </w:r>
+            <w:r>
+              <w:rPr>
+                <w:noProof/>
+                <w:webHidden/>
+              </w:rPr>
+              <w:instrText xml:space="preserve"> PAGEREF _Toc162384735 \h </w:instrText>
+            </w:r>
+            <w:r>
+              <w:rPr>
+                <w:noProof/>
+                <w:webHidden/>
+              </w:rPr>
+            </w:r>
+            <w:r>
+              <w:rPr>
+                <w:noProof/>
+                <w:webHidden/>
+              </w:rPr>
+              <w:fldChar w:fldCharType="separate"/>
+            </w:r>
+            <w:r>
+              <w:rPr>
+                <w:noProof/>
+                <w:webHidden/>
+              </w:rPr>
+              <w:t>24</w:t>
+            </w:r>
+            <w:r>
+              <w:rPr>
+                <w:noProof/>
+                <w:webHidden/>
+              </w:rPr>
+              <w:fldChar w:fldCharType="end"/>
+            </w:r>
+          </w:hyperlink>
+        </w:p>
+        <w:p>
+          <w:pPr>
+            <w:pStyle w:val="TOC3"/>
+            <w:tabs>
+              <w:tab w:val="right" w:leader="dot" w:pos="9350"/>
+            </w:tabs>
+            <w:rPr>
+              <w:rFonts w:eastAsiaTheme="minorEastAsia"/>
+              <w:noProof/>
+            </w:rPr>
+          </w:pPr>
+          <w:hyperlink w:anchor="_Toc162384736" w:history="1">
+            <w:r>
+              <w:rPr>
+                <w:rStyle w:val="Hyperlink"/>
+                <w:noProof/>
+              </w:rPr>
+              <w:t>Decision Tree Regression</w:t>
+            </w:r>
+            <w:r>
+              <w:rPr>
+                <w:noProof/>
+                <w:webHidden/>
+              </w:rPr>
+              <w:tab/>
+            </w:r>
+            <w:r>
+              <w:rPr>
+                <w:noProof/>
+                <w:webHidden/>
+              </w:rPr>
+              <w:fldChar w:fldCharType="begin"/>
+            </w:r>
+            <w:r>
+              <w:rPr>
+                <w:noProof/>
+                <w:webHidden/>
+              </w:rPr>
+              <w:instrText xml:space="preserve"> PAGEREF _Toc162384736 \h </w:instrText>
+            </w:r>
+            <w:r>
+              <w:rPr>
+                <w:noProof/>
+                <w:webHidden/>
+              </w:rPr>
+            </w:r>
+            <w:r>
+              <w:rPr>
+                <w:noProof/>
+                <w:webHidden/>
+              </w:rPr>
+              <w:fldChar w:fldCharType="separate"/>
+            </w:r>
+            <w:r>
+              <w:rPr>
+                <w:noProof/>
+                <w:webHidden/>
+              </w:rPr>
+              <w:t>25</w:t>
+            </w:r>
+            <w:r>
+              <w:rPr>
+                <w:noProof/>
+                <w:webHidden/>
+              </w:rPr>
+              <w:fldChar w:fldCharType="end"/>
+            </w:r>
+          </w:hyperlink>
+        </w:p>
+        <w:p>
+          <w:pPr>
+            <w:pStyle w:val="TOC3"/>
+            <w:tabs>
+              <w:tab w:val="right" w:leader="dot" w:pos="9350"/>
+            </w:tabs>
+            <w:rPr>
+              <w:rFonts w:eastAsiaTheme="minorEastAsia"/>
+              <w:noProof/>
+            </w:rPr>
+          </w:pPr>
+          <w:hyperlink w:anchor="_Toc162384737" w:history="1">
+            <w:r>
+              <w:rPr>
+                <w:rStyle w:val="Hyperlink"/>
+                <w:noProof/>
+              </w:rPr>
+              <w:t>Random Forest Regression:</w:t>
+            </w:r>
+            <w:r>
+              <w:rPr>
+                <w:noProof/>
+                <w:webHidden/>
+              </w:rPr>
+              <w:tab/>
+            </w:r>
+            <w:r>
+              <w:rPr>
+                <w:noProof/>
+                <w:webHidden/>
+              </w:rPr>
+              <w:fldChar w:fldCharType="begin"/>
+            </w:r>
+            <w:r>
+              <w:rPr>
+                <w:noProof/>
+                <w:webHidden/>
+              </w:rPr>
+              <w:instrText xml:space="preserve"> PAGEREF _Toc162384737 \h </w:instrText>
+            </w:r>
+            <w:r>
+              <w:rPr>
+                <w:noProof/>
+                <w:webHidden/>
+              </w:rPr>
+            </w:r>
+            <w:r>
+              <w:rPr>
+                <w:noProof/>
+                <w:webHidden/>
+              </w:rPr>
+              <w:fldChar w:fldCharType="separate"/>
+            </w:r>
+            <w:r>
+              <w:rPr>
+                <w:noProof/>
+                <w:webHidden/>
+              </w:rPr>
+              <w:t>25</w:t>
+            </w:r>
+            <w:r>
+              <w:rPr>
+                <w:noProof/>
+                <w:webHidden/>
+              </w:rPr>
+              <w:fldChar w:fldCharType="end"/>
+            </w:r>
+          </w:hyperlink>
+        </w:p>
+        <w:p>
+          <w:pPr>
+            <w:pStyle w:val="TOC2"/>
+            <w:tabs>
+              <w:tab w:val="right" w:leader="dot" w:pos="9350"/>
+            </w:tabs>
+            <w:rPr>
+              <w:rFonts w:eastAsiaTheme="minorEastAsia"/>
+              <w:noProof/>
+            </w:rPr>
+          </w:pPr>
+          <w:hyperlink w:anchor="_Toc162384738" w:history="1">
+            <w:r>
+              <w:rPr>
+                <w:rStyle w:val="Hyperlink"/>
+                <w:noProof/>
+              </w:rPr>
+              <w:t>C. ML modeling comparisons</w:t>
+            </w:r>
+            <w:r>
+              <w:rPr>
+                <w:noProof/>
+                <w:webHidden/>
+              </w:rPr>
+              <w:tab/>
+            </w:r>
+            <w:r>
+              <w:rPr>
+                <w:noProof/>
+                <w:webHidden/>
+              </w:rPr>
+              <w:fldChar w:fldCharType="begin"/>
+            </w:r>
+            <w:r>
+              <w:rPr>
+                <w:noProof/>
+                <w:webHidden/>
+              </w:rPr>
+              <w:instrText xml:space="preserve"> PAGEREF _Toc162384738 \h </w:instrText>
+            </w:r>
+            <w:r>
+              <w:rPr>
+                <w:noProof/>
+                <w:webHidden/>
+              </w:rPr>
+            </w:r>
+            <w:r>
+              <w:rPr>
+                <w:noProof/>
+                <w:webHidden/>
+              </w:rPr>
+              <w:fldChar w:fldCharType="separate"/>
+            </w:r>
+            <w:r>
+              <w:rPr>
+                <w:noProof/>
+                <w:webHidden/>
+              </w:rPr>
+              <w:t>25</w:t>
+            </w:r>
+            <w:r>
+              <w:rPr>
+                <w:noProof/>
+                <w:webHidden/>
+              </w:rPr>
+              <w:fldChar w:fldCharType="end"/>
+            </w:r>
+          </w:hyperlink>
+        </w:p>
+        <w:p>
+          <w:pPr>
+            <w:pStyle w:val="TOC2"/>
+            <w:tabs>
+              <w:tab w:val="right" w:leader="dot" w:pos="9350"/>
+            </w:tabs>
+            <w:rPr>
+              <w:rFonts w:eastAsiaTheme="minorEastAsia"/>
+              <w:noProof/>
+            </w:rPr>
+          </w:pPr>
+          <w:hyperlink w:anchor="_Toc162384739" w:history="1">
+            <w:r>
+              <w:rPr>
+                <w:rStyle w:val="Hyperlink"/>
+                <w:noProof/>
+              </w:rPr>
+              <w:t>D. Demonstration</w:t>
+            </w:r>
+            <w:r>
+              <w:rPr>
+                <w:noProof/>
+                <w:webHidden/>
+              </w:rPr>
+              <w:tab/>
+            </w:r>
+            <w:r>
+              <w:rPr>
+                <w:noProof/>
+                <w:webHidden/>
+              </w:rPr>
+              <w:fldChar w:fldCharType="begin"/>
+            </w:r>
+            <w:r>
+              <w:rPr>
+                <w:noProof/>
+                <w:webHidden/>
+              </w:rPr>
+              <w:instrText xml:space="preserve"> PAGEREF _Toc162384739 \h </w:instrText>
+            </w:r>
+            <w:r>
+              <w:rPr>
+                <w:noProof/>
+                <w:webHidden/>
+              </w:rPr>
+            </w:r>
+            <w:r>
+              <w:rPr>
+                <w:noProof/>
+                <w:webHidden/>
+              </w:rPr>
+              <w:fldChar w:fldCharType="separate"/>
+            </w:r>
+            <w:r>
+              <w:rPr>
+                <w:noProof/>
+                <w:webHidden/>
+              </w:rPr>
+              <w:t>27</w:t>
             </w:r>
             <w:r>
               <w:rPr>
@@ -1865,12 +2555,78 @@
     </w:p>
     <w:p>
       <w:pPr>
+        <w:jc w:val="both"/>
+      </w:pPr>
+    </w:p>
+    <w:p>
+      <w:pPr>
+        <w:jc w:val="both"/>
+      </w:pPr>
+    </w:p>
+    <w:p>
+      <w:pPr>
+        <w:jc w:val="both"/>
+      </w:pPr>
+    </w:p>
+    <w:p>
+      <w:pPr>
+        <w:jc w:val="both"/>
+      </w:pPr>
+    </w:p>
+    <w:p>
+      <w:pPr>
+        <w:jc w:val="both"/>
+      </w:pPr>
+    </w:p>
+    <w:p>
+      <w:pPr>
+        <w:jc w:val="both"/>
+      </w:pPr>
+    </w:p>
+    <w:p>
+      <w:pPr>
+        <w:jc w:val="both"/>
+      </w:pPr>
+    </w:p>
+    <w:p>
+      <w:pPr>
+        <w:jc w:val="both"/>
+      </w:pPr>
+    </w:p>
+    <w:p>
+      <w:pPr>
+        <w:jc w:val="both"/>
+      </w:pPr>
+    </w:p>
+    <w:p>
+      <w:pPr>
+        <w:jc w:val="both"/>
+      </w:pPr>
+    </w:p>
+    <w:p>
+      <w:pPr>
+        <w:jc w:val="both"/>
+      </w:pPr>
+    </w:p>
+    <w:p>
+      <w:pPr>
+        <w:jc w:val="both"/>
+      </w:pPr>
+    </w:p>
+    <w:p>
+      <w:pPr>
+        <w:jc w:val="both"/>
+      </w:pPr>
+    </w:p>
+    <w:p>
+      <w:pPr>
         <w:pStyle w:val="Heading1"/>
         <w:jc w:val="both"/>
       </w:pPr>
       <w:bookmarkStart w:id="0" w:name="_Toc162384405"/>
-      <w:bookmarkStart w:id="1" w:name="_Toc162384625"/>
-      <w:r>
+      <w:bookmarkStart w:id="1" w:name="_Toc162384704"/>
+      <w:r>
+        <w:lastRenderedPageBreak/>
         <w:t>Section-I (Statistics)</w:t>
       </w:r>
       <w:bookmarkEnd w:id="0"/>
@@ -1887,7 +2643,7 @@
         <w:jc w:val="both"/>
       </w:pPr>
       <w:bookmarkStart w:id="2" w:name="_Toc162384406"/>
-      <w:bookmarkStart w:id="3" w:name="_Toc162384626"/>
+      <w:bookmarkStart w:id="3" w:name="_Toc162384705"/>
       <w:r>
         <w:t>A. Descriptive Statistics</w:t>
       </w:r>
@@ -1905,7 +2661,7 @@
         <w:jc w:val="both"/>
       </w:pPr>
       <w:bookmarkStart w:id="4" w:name="_Toc162384407"/>
-      <w:bookmarkStart w:id="5" w:name="_Toc162384627"/>
+      <w:bookmarkStart w:id="5" w:name="_Toc162384706"/>
       <w:r>
         <w:t>1. Dataset Shape:</w:t>
       </w:r>
@@ -1976,7 +2732,7 @@
         <w:jc w:val="both"/>
       </w:pPr>
       <w:bookmarkStart w:id="6" w:name="_Toc162384408"/>
-      <w:bookmarkStart w:id="7" w:name="_Toc162384628"/>
+      <w:bookmarkStart w:id="7" w:name="_Toc162384707"/>
       <w:r>
         <w:t>2. Column Names:</w:t>
       </w:r>
@@ -2046,7 +2802,7 @@
         <w:pStyle w:val="Heading3"/>
       </w:pPr>
       <w:bookmarkStart w:id="8" w:name="_Toc162384409"/>
-      <w:bookmarkStart w:id="9" w:name="_Toc162384629"/>
+      <w:bookmarkStart w:id="9" w:name="_Toc162384708"/>
       <w:r>
         <w:t>3. Data Types:</w:t>
       </w:r>
@@ -2108,7 +2864,6 @@
         <w:rPr>
           <w:noProof/>
         </w:rPr>
-        <w:lastRenderedPageBreak/>
         <w:drawing>
           <wp:inline distT="0" distB="0" distL="0" distR="0" wp14:anchorId="0967680F" wp14:editId="5F0FAE09">
             <wp:extent cx="4267200" cy="2842260"/>
@@ -2161,7 +2916,7 @@
         <w:pStyle w:val="Heading3"/>
       </w:pPr>
       <w:bookmarkStart w:id="10" w:name="_Toc162384410"/>
-      <w:bookmarkStart w:id="11" w:name="_Toc162384630"/>
+      <w:bookmarkStart w:id="11" w:name="_Toc162384709"/>
       <w:r>
         <w:t>4. Summary Statistics:</w:t>
       </w:r>
@@ -2254,7 +3009,6 @@
         <w:rPr>
           <w:noProof/>
         </w:rPr>
-        <w:lastRenderedPageBreak/>
         <w:drawing>
           <wp:inline distT="0" distB="0" distL="0" distR="0" wp14:anchorId="77947E03" wp14:editId="16B324C4">
             <wp:extent cx="5540220" cy="3444538"/>
@@ -2300,6 +3054,7 @@
         <w:rPr>
           <w:noProof/>
         </w:rPr>
+        <w:lastRenderedPageBreak/>
         <w:drawing>
           <wp:inline distT="0" distB="0" distL="0" distR="0" wp14:anchorId="7196276D" wp14:editId="28737197">
             <wp:extent cx="2392680" cy="2289175"/>
@@ -2349,7 +3104,7 @@
         <w:pStyle w:val="Heading3"/>
       </w:pPr>
       <w:bookmarkStart w:id="12" w:name="_Toc162384411"/>
-      <w:bookmarkStart w:id="13" w:name="_Toc162384631"/>
+      <w:bookmarkStart w:id="13" w:name="_Toc162384710"/>
       <w:r>
         <w:t>5. Missing Values:</w:t>
       </w:r>
@@ -2377,7 +3132,6 @@
         <w:rPr>
           <w:noProof/>
         </w:rPr>
-        <w:lastRenderedPageBreak/>
         <w:drawing>
           <wp:inline distT="0" distB="0" distL="0" distR="0" wp14:anchorId="6FD98465" wp14:editId="06B90F08">
             <wp:extent cx="3261643" cy="3543607"/>
@@ -2440,8 +3194,9 @@
         <w:pStyle w:val="Heading3"/>
       </w:pPr>
       <w:bookmarkStart w:id="14" w:name="_Toc162384412"/>
-      <w:bookmarkStart w:id="15" w:name="_Toc162384632"/>
-      <w:r>
+      <w:bookmarkStart w:id="15" w:name="_Toc162384711"/>
+      <w:r>
+        <w:lastRenderedPageBreak/>
         <w:t>Critical Analysis:</w:t>
       </w:r>
       <w:bookmarkEnd w:id="14"/>
@@ -2496,7 +3251,7 @@
         <w:pStyle w:val="Heading2"/>
       </w:pPr>
       <w:bookmarkStart w:id="16" w:name="_Toc162384413"/>
-      <w:bookmarkStart w:id="17" w:name="_Toc162384633"/>
+      <w:bookmarkStart w:id="17" w:name="_Toc162384712"/>
       <w:r>
         <w:t>B. Visualization with Plots</w:t>
       </w:r>
@@ -2513,7 +3268,7 @@
         <w:pStyle w:val="Heading3"/>
       </w:pPr>
       <w:bookmarkStart w:id="18" w:name="_Toc162384414"/>
-      <w:bookmarkStart w:id="19" w:name="_Toc162384634"/>
+      <w:bookmarkStart w:id="19" w:name="_Toc162384713"/>
       <w:r>
         <w:t xml:space="preserve">1. </w:t>
       </w:r>
@@ -2588,7 +3343,6 @@
         <w:jc w:val="both"/>
       </w:pPr>
       <w:r>
-        <w:lastRenderedPageBreak/>
         <w:t>Tallest Frequency Bar: The tallest bar in the histogram indicates the highest frequency observed in the dataset, which is approximately 72. This frequency corresponds to a tourism revenue range of around 1400 million EUR.</w:t>
       </w:r>
     </w:p>
@@ -2655,6 +3409,7 @@
         <w:rPr>
           <w:noProof/>
         </w:rPr>
+        <w:lastRenderedPageBreak/>
         <w:drawing>
           <wp:inline distT="0" distB="0" distL="0" distR="0" wp14:anchorId="04824E99" wp14:editId="160DE8E6">
             <wp:extent cx="5753599" cy="3772227"/>
@@ -2697,7 +3452,7 @@
         <w:pStyle w:val="Heading3"/>
       </w:pPr>
       <w:bookmarkStart w:id="20" w:name="_Toc162384415"/>
-      <w:bookmarkStart w:id="21" w:name="_Toc162384635"/>
+      <w:bookmarkStart w:id="21" w:name="_Toc162384714"/>
       <w:r>
         <w:t xml:space="preserve">2. </w:t>
       </w:r>
@@ -2835,7 +3590,6 @@
         <w:jc w:val="both"/>
       </w:pPr>
       <w:r>
-        <w:lastRenderedPageBreak/>
         <w:t>Visiting Friends/Relatives (%)</w:t>
       </w:r>
     </w:p>
@@ -2922,7 +3676,11 @@
         <w:jc w:val="both"/>
       </w:pPr>
       <w:r>
-        <w:t>The correlation coefficient ranges from -1 to 1. A correlation coefficient of 1 represents a perfect positive correlation, which means that as the value of one variable increases, the value of the other variable also increases. A correlation coefficient of -1 represents a perfect negative correlation, which means that as the value of one variable increases, the value of the other variable decreases. A correlation coefficient of 0 means that there is no linear correlation between the two variables.</w:t>
+        <w:t xml:space="preserve">The correlation coefficient ranges from -1 to 1. A correlation coefficient of 1 represents a perfect positive correlation, which means that as the value of one variable increases, the value of the other variable also increases. A correlation coefficient of -1 represents a perfect negative correlation, which means that as </w:t>
+      </w:r>
+      <w:r>
+        <w:lastRenderedPageBreak/>
+        <w:t>the value of one variable increases, the value of the other variable decreases. A correlation coefficient of 0 means that there is no linear correlation between the two variables.</w:t>
       </w:r>
     </w:p>
     <w:p>
@@ -2979,7 +3737,7 @@
         <w:pStyle w:val="Heading3"/>
       </w:pPr>
       <w:bookmarkStart w:id="22" w:name="_Toc162384416"/>
-      <w:bookmarkStart w:id="23" w:name="_Toc162384636"/>
+      <w:bookmarkStart w:id="23" w:name="_Toc162384715"/>
       <w:r>
         <w:t>3. Bar Graph</w:t>
       </w:r>
@@ -3131,7 +3889,7 @@
         <w:pStyle w:val="Heading3"/>
       </w:pPr>
       <w:bookmarkStart w:id="24" w:name="_Toc162384417"/>
-      <w:bookmarkStart w:id="25" w:name="_Toc162384637"/>
+      <w:bookmarkStart w:id="25" w:name="_Toc162384716"/>
       <w:r>
         <w:t>4. Line Graph</w:t>
       </w:r>
@@ -3272,7 +4030,7 @@
         <w:pStyle w:val="Heading2"/>
       </w:pPr>
       <w:bookmarkStart w:id="26" w:name="_Toc162384418"/>
-      <w:bookmarkStart w:id="27" w:name="_Toc162384638"/>
+      <w:bookmarkStart w:id="27" w:name="_Toc162384717"/>
       <w:r>
         <w:t>C. Discrete Distributions</w:t>
       </w:r>
@@ -3285,7 +4043,7 @@
         <w:pStyle w:val="Heading3"/>
       </w:pPr>
       <w:bookmarkStart w:id="28" w:name="_Toc162384419"/>
-      <w:bookmarkStart w:id="29" w:name="_Toc162384639"/>
+      <w:bookmarkStart w:id="29" w:name="_Toc162384718"/>
       <w:r>
         <w:t>1. Binomial Distribution:</w:t>
       </w:r>
@@ -3369,7 +4127,7 @@
         <w:pStyle w:val="Heading3"/>
       </w:pPr>
       <w:bookmarkStart w:id="30" w:name="_Toc162384420"/>
-      <w:bookmarkStart w:id="31" w:name="_Toc162384640"/>
+      <w:bookmarkStart w:id="31" w:name="_Toc162384719"/>
       <w:r>
         <w:t>2. Poisson Distribution:</w:t>
       </w:r>
@@ -3587,7 +4345,7 @@
         <w:pStyle w:val="Heading2"/>
       </w:pPr>
       <w:bookmarkStart w:id="32" w:name="_Toc162384421"/>
-      <w:bookmarkStart w:id="33" w:name="_Toc162384641"/>
+      <w:bookmarkStart w:id="33" w:name="_Toc162384720"/>
       <w:r>
         <w:t>D. Normal Distributions</w:t>
       </w:r>
@@ -3735,7 +4493,7 @@
         <w:pStyle w:val="Heading2"/>
       </w:pPr>
       <w:bookmarkStart w:id="34" w:name="_Toc162384422"/>
-      <w:bookmarkStart w:id="35" w:name="_Toc162384642"/>
+      <w:bookmarkStart w:id="35" w:name="_Toc162384721"/>
       <w:r>
         <w:lastRenderedPageBreak/>
         <w:t>E. I</w:t>
@@ -3760,7 +4518,7 @@
         <w:pStyle w:val="Heading3"/>
       </w:pPr>
       <w:bookmarkStart w:id="36" w:name="_Toc162384423"/>
-      <w:bookmarkStart w:id="37" w:name="_Toc162384643"/>
+      <w:bookmarkStart w:id="37" w:name="_Toc162384722"/>
       <w:r>
         <w:t xml:space="preserve">1. </w:t>
       </w:r>
@@ -3903,7 +4661,7 @@
         <w:pStyle w:val="Heading3"/>
       </w:pPr>
       <w:bookmarkStart w:id="38" w:name="_Toc162384424"/>
-      <w:bookmarkStart w:id="39" w:name="_Toc162384644"/>
+      <w:bookmarkStart w:id="39" w:name="_Toc162384723"/>
       <w:r>
         <w:t xml:space="preserve">2. </w:t>
       </w:r>
@@ -4042,7 +4800,7 @@
         <w:pStyle w:val="Heading1"/>
       </w:pPr>
       <w:bookmarkStart w:id="40" w:name="_Toc162384425"/>
-      <w:bookmarkStart w:id="41" w:name="_Toc162384645"/>
+      <w:bookmarkStart w:id="41" w:name="_Toc162384724"/>
       <w:r>
         <w:t>SECTION-II</w:t>
       </w:r>
@@ -4054,7 +4812,7 @@
         <w:pStyle w:val="Heading2"/>
       </w:pPr>
       <w:bookmarkStart w:id="42" w:name="_Toc162384426"/>
-      <w:bookmarkStart w:id="43" w:name="_Toc162384646"/>
+      <w:bookmarkStart w:id="43" w:name="_Toc162384725"/>
       <w:r>
         <w:t xml:space="preserve">A. </w:t>
       </w:r>
@@ -4070,7 +4828,7 @@
         <w:pStyle w:val="Heading3"/>
       </w:pPr>
       <w:bookmarkStart w:id="44" w:name="_Toc162384427"/>
-      <w:bookmarkStart w:id="45" w:name="_Toc162384647"/>
+      <w:bookmarkStart w:id="45" w:name="_Toc162384726"/>
       <w:r>
         <w:t>1. Exploratory Data Analysis</w:t>
       </w:r>
@@ -5905,7 +6663,7 @@
         <w:pStyle w:val="Heading2"/>
       </w:pPr>
       <w:bookmarkStart w:id="46" w:name="_Toc162384428"/>
-      <w:bookmarkStart w:id="47" w:name="_Toc162384648"/>
+      <w:bookmarkStart w:id="47" w:name="_Toc162384727"/>
       <w:r>
         <w:t>B</w:t>
       </w:r>
@@ -6110,7 +6868,7 @@
         <w:pStyle w:val="Heading2"/>
       </w:pPr>
       <w:bookmarkStart w:id="48" w:name="_Toc162384429"/>
-      <w:bookmarkStart w:id="49" w:name="_Toc162384649"/>
+      <w:bookmarkStart w:id="49" w:name="_Toc162384728"/>
       <w:r>
         <w:t>C. Final Insights</w:t>
       </w:r>
@@ -6528,7 +7286,7 @@
         <w:jc w:val="both"/>
       </w:pPr>
       <w:bookmarkStart w:id="50" w:name="_Toc162384430"/>
-      <w:bookmarkStart w:id="51" w:name="_Toc162384650"/>
+      <w:bookmarkStart w:id="51" w:name="_Toc162384729"/>
       <w:r>
         <w:lastRenderedPageBreak/>
         <w:t>D. Visualization with Tuft’s Principle</w:t>
@@ -6723,6 +7481,1449 @@
       <w:r>
         <w:t>• Relevance: Such illustration is important due to the fact that it deals with the division of revenue by means of transportation modes, indicating the modes that generate most revenue either individually or jointly.</w:t>
       </w:r>
+    </w:p>
+    <w:p/>
+    <w:p>
+      <w:pPr>
+        <w:pStyle w:val="Heading1"/>
+        <w:jc w:val="both"/>
+      </w:pPr>
+      <w:bookmarkStart w:id="52" w:name="_Toc162384431"/>
+      <w:bookmarkStart w:id="53" w:name="_Toc162384730"/>
+      <w:r>
+        <w:lastRenderedPageBreak/>
+        <w:t>Section-III (</w:t>
+      </w:r>
+      <w:r>
+        <w:t>Machine learning for Data Analytics</w:t>
+      </w:r>
+      <w:r>
+        <w:t>)</w:t>
+      </w:r>
+      <w:bookmarkEnd w:id="52"/>
+      <w:bookmarkEnd w:id="53"/>
+    </w:p>
+    <w:p>
+      <w:pPr>
+        <w:jc w:val="both"/>
+      </w:pPr>
+    </w:p>
+    <w:p>
+      <w:pPr>
+        <w:pStyle w:val="Heading2"/>
+        <w:jc w:val="both"/>
+      </w:pPr>
+      <w:bookmarkStart w:id="54" w:name="_Toc162384432"/>
+      <w:bookmarkStart w:id="55" w:name="_Toc162384731"/>
+      <w:r>
+        <w:t xml:space="preserve">A. </w:t>
+      </w:r>
+      <w:proofErr w:type="gramStart"/>
+      <w:r>
+        <w:t>a)P</w:t>
+      </w:r>
+      <w:r>
+        <w:t>roject</w:t>
+      </w:r>
+      <w:proofErr w:type="gramEnd"/>
+      <w:r>
+        <w:t xml:space="preserve"> </w:t>
+      </w:r>
+      <w:r>
+        <w:t>M</w:t>
+      </w:r>
+      <w:r>
+        <w:t xml:space="preserve">anagement </w:t>
+      </w:r>
+      <w:r>
+        <w:t>F</w:t>
+      </w:r>
+      <w:r>
+        <w:t>ramework</w:t>
+      </w:r>
+      <w:bookmarkEnd w:id="54"/>
+      <w:bookmarkEnd w:id="55"/>
+      <w:r>
+        <w:t xml:space="preserve">  </w:t>
+      </w:r>
+    </w:p>
+    <w:p>
+      <w:pPr>
+        <w:jc w:val="both"/>
+      </w:pPr>
+      <w:r>
+        <w:t>A data-science project is commonly structured and begun using the CRISP-DM (Cross-industry Standard Process for Data Mining) framework. CRISP-DM is a framework that combines all the phases of a data mining project such as understanding your business objectives, understanding the data, data preparation and modelling, evaluation, and deployment, together into a structured process.</w:t>
+      </w:r>
+    </w:p>
+    <w:p>
+      <w:pPr>
+        <w:pStyle w:val="Heading3"/>
+      </w:pPr>
+      <w:bookmarkStart w:id="56" w:name="_Toc162384433"/>
+      <w:bookmarkStart w:id="57" w:name="_Toc162384732"/>
+      <w:r>
+        <w:t>Justification with real-life Scenario</w:t>
+      </w:r>
+      <w:bookmarkEnd w:id="56"/>
+      <w:bookmarkEnd w:id="57"/>
+    </w:p>
+    <w:p>
+      <w:pPr>
+        <w:jc w:val="both"/>
+      </w:pPr>
+      <w:r>
+        <w:t>• Understanding Business Objectives: For example, the first step of CRISP-DM in a real-world situation where one is analyzing customer churn (telecommunication industry) is to define the main business objective. The objective could be reducing churn rates to improve profitability.</w:t>
+      </w:r>
+    </w:p>
+    <w:p>
+      <w:pPr>
+        <w:jc w:val="both"/>
+      </w:pPr>
+      <w:r>
+        <w:t>• Data Understanding: This step is aimed at data sampling and the first intuitive data analysis. For example, using customer data points like demographics, behavioral pattern, and service subscribes to analyze factors, which cause churn.</w:t>
+      </w:r>
+    </w:p>
+    <w:p>
+      <w:pPr>
+        <w:jc w:val="both"/>
+      </w:pPr>
+      <w:r>
+        <w:t>• Data Preparation: In this phase, data preprocessing techniques are employed to clean, transform, and to shape up the data to suit the modeling needs. For instance, dealing with missing values, working with categorical variables, and handling the scaling feature of numerical fields.</w:t>
+      </w:r>
+    </w:p>
+    <w:p>
+      <w:pPr>
+        <w:jc w:val="both"/>
+      </w:pPr>
+      <w:r>
+        <w:t>• Modeling: Based on what the business goals are and what is known about the data, different machine learning techniques can then be selected which can then be trained on the prepared data. Customer churn prediction is made possible via the use of algorithms such as logistic regression, decision trees, or random forests in the field of supervised learning.</w:t>
+      </w:r>
+    </w:p>
+    <w:p>
+      <w:pPr>
+        <w:jc w:val="both"/>
+      </w:pPr>
+      <w:r>
+        <w:t xml:space="preserve">• Evaluation: Models’ effectiveness is evaluated using suitable metrics (e.g., accuracy, precision, recall) to determine model performance. </w:t>
+      </w:r>
+      <w:proofErr w:type="gramStart"/>
+      <w:r>
+        <w:t>Thus</w:t>
+      </w:r>
+      <w:proofErr w:type="gramEnd"/>
+      <w:r>
+        <w:t xml:space="preserve"> while assessing the effectiveness of a churn prediction model, one may study its ability to correctly classify churners and non-churners.</w:t>
+      </w:r>
+    </w:p>
+    <w:p>
+      <w:pPr>
+        <w:jc w:val="both"/>
+      </w:pPr>
+      <w:r>
+        <w:t>• Deployment: The model is finally deployed in production where is performance is monitored as time goes on. The churn prediction model in telecom case could be interfaced with the customer relationship management system of the company in order to flag customers who are in the risk of churning and take proactive retention measures.</w:t>
+      </w:r>
+    </w:p>
+    <w:p>
+      <w:pPr>
+        <w:jc w:val="both"/>
+      </w:pPr>
+      <w:r>
+        <w:t>Regarding the choice of supervised, unsupervised, or semi-supervised machine learning technique, it depends on the nature of the dataset and the problem at hand:</w:t>
+      </w:r>
+    </w:p>
+    <w:p>
+      <w:pPr>
+        <w:jc w:val="both"/>
+      </w:pPr>
+      <w:r>
+        <w:rPr>
+          <w:b/>
+          <w:bCs/>
+        </w:rPr>
+        <w:t>Supervised Learning:</w:t>
+      </w:r>
+      <w:r>
+        <w:t xml:space="preserve"> Given the case that the dataset includes labelled data (e.g. historical customer data, with churn labels), and, the goal, is to predict a particular output (e.g. churn or not), supervised learning techniques are applicable. This is because supervised learning agents learn from labeled samples to predict on unlabeled data.</w:t>
+      </w:r>
+    </w:p>
+    <w:p>
+      <w:pPr>
+        <w:jc w:val="both"/>
+      </w:pPr>
+      <w:r>
+        <w:rPr>
+          <w:b/>
+          <w:bCs/>
+        </w:rPr>
+        <w:t>Unsupervised Learning:</w:t>
+      </w:r>
+      <w:r>
+        <w:t xml:space="preserve"> When the data is not labelled or the goal is to detect the hidden patterns or the structures within the data, the unsupervised learning techniques are favored. To illustrate, clustering algorithms like K-means that group customers of common characteristics are one example.</w:t>
+      </w:r>
+    </w:p>
+    <w:p>
+      <w:pPr>
+        <w:jc w:val="both"/>
+      </w:pPr>
+      <w:r>
+        <w:rPr>
+          <w:b/>
+          <w:bCs/>
+        </w:rPr>
+        <w:lastRenderedPageBreak/>
+        <w:t>Semi-Supervised Learning:</w:t>
+      </w:r>
+      <w:r>
+        <w:t xml:space="preserve"> In a situation where labeled data is sparse but unlabeled data is rich, these semi-supervised learning techniques can be advantageous. These methods use the labeled as well as the unlabeled data to increase model performance. For example, include a small labeled dataset together with larger unlabeled dataset in training.</w:t>
+      </w:r>
+    </w:p>
+    <w:p>
+      <w:pPr>
+        <w:jc w:val="both"/>
+      </w:pPr>
+    </w:p>
+    <w:p>
+      <w:pPr>
+        <w:pStyle w:val="Heading2"/>
+      </w:pPr>
+      <w:bookmarkStart w:id="58" w:name="_Toc162384434"/>
+      <w:bookmarkStart w:id="59" w:name="_Toc162384733"/>
+      <w:r>
+        <w:t xml:space="preserve">b). </w:t>
+      </w:r>
+      <w:r>
+        <w:t xml:space="preserve">Selection ML </w:t>
+      </w:r>
+      <w:r>
+        <w:t xml:space="preserve">Technique and </w:t>
+      </w:r>
+      <w:r>
+        <w:t>Model</w:t>
+      </w:r>
+      <w:r>
+        <w:t>s</w:t>
+      </w:r>
+      <w:r>
+        <w:t xml:space="preserve"> for our Dataset</w:t>
+      </w:r>
+      <w:bookmarkEnd w:id="58"/>
+      <w:bookmarkEnd w:id="59"/>
+    </w:p>
+    <w:p>
+      <w:pPr>
+        <w:jc w:val="both"/>
+      </w:pPr>
+      <w:r>
+        <w:rPr>
+          <w:b/>
+          <w:bCs/>
+        </w:rPr>
+        <w:t xml:space="preserve">ML Technique: </w:t>
+      </w:r>
+      <w:r>
+        <w:t>Supervised Learning</w:t>
+      </w:r>
+    </w:p>
+    <w:p>
+      <w:pPr>
+        <w:jc w:val="both"/>
+      </w:pPr>
+      <w:r>
+        <w:rPr>
+          <w:b/>
+          <w:bCs/>
+        </w:rPr>
+        <w:t>Problem Type:</w:t>
+      </w:r>
+      <w:r>
+        <w:t xml:space="preserve"> Regression (predicting a numerical target variable).</w:t>
+      </w:r>
+    </w:p>
+    <w:p>
+      <w:pPr>
+        <w:jc w:val="both"/>
+        <w:rPr>
+          <w:b/>
+          <w:bCs/>
+        </w:rPr>
+      </w:pPr>
+      <w:r>
+        <w:rPr>
+          <w:b/>
+          <w:bCs/>
+        </w:rPr>
+        <w:t>Dataset Characteristics:</w:t>
+      </w:r>
+    </w:p>
+    <w:p>
+      <w:pPr>
+        <w:pStyle w:val="ListParagraph"/>
+        <w:numPr>
+          <w:ilvl w:val="0"/>
+          <w:numId w:val="24"/>
+        </w:numPr>
+        <w:jc w:val="both"/>
+      </w:pPr>
+      <w:r>
+        <w:rPr>
+          <w:b/>
+          <w:bCs/>
+        </w:rPr>
+        <w:t xml:space="preserve">Features: </w:t>
+      </w:r>
+      <w:r>
+        <w:t>STATISTIC, Average Length of Stay, Leisure (%), Business (%), and other relevant features.</w:t>
+      </w:r>
+    </w:p>
+    <w:p>
+      <w:pPr>
+        <w:pStyle w:val="ListParagraph"/>
+        <w:numPr>
+          <w:ilvl w:val="0"/>
+          <w:numId w:val="24"/>
+        </w:numPr>
+        <w:jc w:val="both"/>
+      </w:pPr>
+      <w:r>
+        <w:rPr>
+          <w:b/>
+          <w:bCs/>
+        </w:rPr>
+        <w:t>Target Variable:</w:t>
+      </w:r>
+      <w:r>
+        <w:t xml:space="preserve"> Tourism Revenue (Million EUR).</w:t>
+      </w:r>
+    </w:p>
+    <w:p>
+      <w:pPr>
+        <w:jc w:val="both"/>
+        <w:rPr>
+          <w:b/>
+          <w:bCs/>
+        </w:rPr>
+      </w:pPr>
+      <w:r>
+        <w:rPr>
+          <w:b/>
+          <w:bCs/>
+        </w:rPr>
+        <w:t>Model Selection Criteria:</w:t>
+      </w:r>
+    </w:p>
+    <w:p>
+      <w:pPr>
+        <w:pStyle w:val="ListParagraph"/>
+        <w:numPr>
+          <w:ilvl w:val="0"/>
+          <w:numId w:val="25"/>
+        </w:numPr>
+        <w:jc w:val="both"/>
+      </w:pPr>
+      <w:r>
+        <w:t>Interpretability: Prefer a model that provides insights into the relationship between features and the target variable.</w:t>
+      </w:r>
+    </w:p>
+    <w:p>
+      <w:pPr>
+        <w:pStyle w:val="ListParagraph"/>
+        <w:numPr>
+          <w:ilvl w:val="0"/>
+          <w:numId w:val="25"/>
+        </w:numPr>
+        <w:jc w:val="both"/>
+      </w:pPr>
+      <w:r>
+        <w:t>Model Complexity: Balance between model complexity and performance.</w:t>
+      </w:r>
+    </w:p>
+    <w:p>
+      <w:pPr>
+        <w:pStyle w:val="ListParagraph"/>
+        <w:numPr>
+          <w:ilvl w:val="0"/>
+          <w:numId w:val="25"/>
+        </w:numPr>
+        <w:jc w:val="both"/>
+      </w:pPr>
+      <w:r>
+        <w:t>Performance Metrics: Mean Squared Error (MSE), R-squared (R2), and other regression evaluation metrics.</w:t>
+      </w:r>
+    </w:p>
+    <w:p>
+      <w:pPr>
+        <w:jc w:val="both"/>
+        <w:rPr>
+          <w:b/>
+          <w:bCs/>
+        </w:rPr>
+      </w:pPr>
+      <w:r>
+        <w:rPr>
+          <w:b/>
+          <w:bCs/>
+        </w:rPr>
+        <w:t>Model Options:</w:t>
+      </w:r>
+    </w:p>
+    <w:p>
+      <w:pPr>
+        <w:pStyle w:val="ListParagraph"/>
+        <w:numPr>
+          <w:ilvl w:val="0"/>
+          <w:numId w:val="26"/>
+        </w:numPr>
+        <w:jc w:val="both"/>
+      </w:pPr>
+      <w:r>
+        <w:t>Linear Regression: Provides simple and interpretable results, suitable for understanding linear relationships between features and the target variable.</w:t>
+      </w:r>
+    </w:p>
+    <w:p>
+      <w:pPr>
+        <w:pStyle w:val="ListParagraph"/>
+        <w:numPr>
+          <w:ilvl w:val="0"/>
+          <w:numId w:val="26"/>
+        </w:numPr>
+        <w:jc w:val="both"/>
+      </w:pPr>
+      <w:r>
+        <w:t>Decision Trees: Can capture non-linear relationships and interactions between features, potentially offering higher predictive performance.</w:t>
+      </w:r>
+    </w:p>
+    <w:p>
+      <w:pPr>
+        <w:pStyle w:val="ListParagraph"/>
+        <w:numPr>
+          <w:ilvl w:val="0"/>
+          <w:numId w:val="26"/>
+        </w:numPr>
+        <w:jc w:val="both"/>
+      </w:pPr>
+      <w:r>
+        <w:t>Random Forests: Ensemble of decision trees that often provide better generalization and robustness.</w:t>
+      </w:r>
+    </w:p>
+    <w:p>
+      <w:pPr>
+        <w:jc w:val="both"/>
+      </w:pPr>
+    </w:p>
+    <w:p>
+      <w:pPr>
+        <w:pStyle w:val="Heading2"/>
+        <w:jc w:val="both"/>
+      </w:pPr>
+      <w:bookmarkStart w:id="60" w:name="_Toc162384435"/>
+      <w:bookmarkStart w:id="61" w:name="_Toc162384734"/>
+      <w:r>
+        <w:t>B. A</w:t>
+      </w:r>
+      <w:r>
+        <w:t xml:space="preserve">pproach of </w:t>
+      </w:r>
+      <w:r>
+        <w:t>H</w:t>
+      </w:r>
+      <w:r>
+        <w:t>yperparameter tunning</w:t>
+      </w:r>
+      <w:bookmarkEnd w:id="60"/>
+      <w:bookmarkEnd w:id="61"/>
+    </w:p>
+    <w:p>
+      <w:pPr>
+        <w:jc w:val="both"/>
+      </w:pPr>
+      <w:r>
+        <w:t xml:space="preserve">To address this requirement, we'll assess at least two machine learning approaches for our dataset and tune hyperparameters using either </w:t>
+      </w:r>
+      <w:proofErr w:type="spellStart"/>
+      <w:r>
+        <w:t>GridSearchCV</w:t>
+      </w:r>
+      <w:proofErr w:type="spellEnd"/>
+      <w:r>
+        <w:t xml:space="preserve"> or </w:t>
+      </w:r>
+      <w:proofErr w:type="spellStart"/>
+      <w:r>
+        <w:t>RandomizedSearchCV</w:t>
+      </w:r>
+      <w:proofErr w:type="spellEnd"/>
+      <w:r>
+        <w:t>. Since we've already discussed using regression for predicting tourism revenue as a common scenario, I'll proceed with two regression approaches: Linear Regression and Random Forest Regression. Here's the plan:</w:t>
+      </w:r>
+    </w:p>
+    <w:p>
+      <w:pPr>
+        <w:jc w:val="both"/>
+        <w:rPr>
+          <w:b/>
+          <w:bCs/>
+        </w:rPr>
+      </w:pPr>
+      <w:bookmarkStart w:id="62" w:name="_Toc162384436"/>
+      <w:bookmarkStart w:id="63" w:name="_Toc162384735"/>
+      <w:r>
+        <w:rPr>
+          <w:rStyle w:val="Heading3Char"/>
+        </w:rPr>
+        <w:t>Gradient Boosting</w:t>
+      </w:r>
+      <w:r>
+        <w:rPr>
+          <w:rStyle w:val="Heading3Char"/>
+        </w:rPr>
+        <w:t xml:space="preserve"> </w:t>
+      </w:r>
+      <w:r>
+        <w:rPr>
+          <w:rStyle w:val="Heading3Char"/>
+        </w:rPr>
+        <w:t>Regression</w:t>
+      </w:r>
+      <w:bookmarkEnd w:id="62"/>
+      <w:bookmarkEnd w:id="63"/>
+      <w:r>
+        <w:rPr>
+          <w:b/>
+          <w:bCs/>
+        </w:rPr>
+        <w:t>:</w:t>
+      </w:r>
+    </w:p>
+    <w:p>
+      <w:pPr>
+        <w:pStyle w:val="ListParagraph"/>
+        <w:numPr>
+          <w:ilvl w:val="0"/>
+          <w:numId w:val="34"/>
+        </w:numPr>
+        <w:jc w:val="both"/>
+      </w:pPr>
+      <w:r>
+        <w:t>Approach: This boosting regression model works as combining weak models and from them make a strong model. It improves the performance by minimizing the loss function</w:t>
+      </w:r>
+    </w:p>
+    <w:p>
+      <w:pPr>
+        <w:pStyle w:val="ListParagraph"/>
+        <w:numPr>
+          <w:ilvl w:val="0"/>
+          <w:numId w:val="34"/>
+        </w:numPr>
+        <w:jc w:val="both"/>
+      </w:pPr>
+      <w:r>
+        <w:t xml:space="preserve">Hyperparameter Tuning: We're going to tune our hyperparameters using </w:t>
+      </w:r>
+      <w:proofErr w:type="spellStart"/>
+      <w:r>
+        <w:t>GridSearchCV</w:t>
+      </w:r>
+      <w:proofErr w:type="spellEnd"/>
+      <w:r>
+        <w:t xml:space="preserve"> such as the learning rate, the maximum depth of each tree (</w:t>
+      </w:r>
+      <w:proofErr w:type="spellStart"/>
+      <w:r>
+        <w:t>max_depth</w:t>
+      </w:r>
+      <w:proofErr w:type="spellEnd"/>
+      <w:r>
+        <w:t>) etc.</w:t>
+      </w:r>
+    </w:p>
+    <w:p>
+      <w:pPr>
+        <w:jc w:val="both"/>
+      </w:pPr>
+    </w:p>
+    <w:p>
+      <w:pPr>
+        <w:pStyle w:val="Heading3"/>
+      </w:pPr>
+      <w:bookmarkStart w:id="64" w:name="_Toc162384437"/>
+      <w:bookmarkStart w:id="65" w:name="_Toc162384736"/>
+      <w:r>
+        <w:lastRenderedPageBreak/>
+        <w:t>Decision Tree Regression</w:t>
+      </w:r>
+      <w:bookmarkEnd w:id="64"/>
+      <w:bookmarkEnd w:id="65"/>
+    </w:p>
+    <w:p>
+      <w:pPr>
+        <w:pStyle w:val="ListParagraph"/>
+        <w:numPr>
+          <w:ilvl w:val="0"/>
+          <w:numId w:val="35"/>
+        </w:numPr>
+      </w:pPr>
+      <w:r>
+        <w:t>Approach: This regression model is actually non-parametric supervised learning that is mainly used for regression and classification both models</w:t>
+      </w:r>
+    </w:p>
+    <w:p>
+      <w:pPr>
+        <w:pStyle w:val="ListParagraph"/>
+        <w:numPr>
+          <w:ilvl w:val="0"/>
+          <w:numId w:val="35"/>
+        </w:numPr>
+      </w:pPr>
+      <w:r>
+        <w:t xml:space="preserve">Hyperparameter Tuning: We have used </w:t>
+      </w:r>
+      <w:proofErr w:type="spellStart"/>
+      <w:r>
+        <w:t>GridSearchCV</w:t>
+      </w:r>
+      <w:proofErr w:type="spellEnd"/>
+      <w:r>
+        <w:t xml:space="preserve"> to find the best combination by using hyperparameter space and the parameters include </w:t>
+      </w:r>
+      <w:r>
+        <w:t>minimum samples split, and minimum samples leaf</w:t>
+      </w:r>
+      <w:r>
+        <w:t xml:space="preserve"> etc</w:t>
+      </w:r>
+      <w:r>
+        <w:t>.</w:t>
+      </w:r>
+      <w:r>
+        <w:t xml:space="preserve"> </w:t>
+      </w:r>
+    </w:p>
+    <w:p>
+      <w:pPr>
+        <w:pStyle w:val="Heading3"/>
+      </w:pPr>
+      <w:bookmarkStart w:id="66" w:name="_Toc162384438"/>
+      <w:bookmarkStart w:id="67" w:name="_Toc162384737"/>
+      <w:r>
+        <w:t>Random</w:t>
+      </w:r>
+      <w:r>
+        <w:t xml:space="preserve"> </w:t>
+      </w:r>
+      <w:r>
+        <w:t>Forest</w:t>
+      </w:r>
+      <w:r>
+        <w:t xml:space="preserve"> Regression:</w:t>
+      </w:r>
+      <w:bookmarkEnd w:id="66"/>
+      <w:bookmarkEnd w:id="67"/>
+    </w:p>
+    <w:p>
+      <w:pPr>
+        <w:pStyle w:val="ListParagraph"/>
+        <w:numPr>
+          <w:ilvl w:val="1"/>
+          <w:numId w:val="16"/>
+        </w:numPr>
+        <w:jc w:val="both"/>
+      </w:pPr>
+      <w:r>
+        <w:t>Approach: The random forest regression is the ensemble learning method utilizing the decision trees as nodes. It is more widely known for its flexibility and complex relationship capturing ability to do this.</w:t>
+      </w:r>
+    </w:p>
+    <w:p>
+      <w:pPr>
+        <w:pStyle w:val="ListParagraph"/>
+        <w:numPr>
+          <w:ilvl w:val="1"/>
+          <w:numId w:val="16"/>
+        </w:numPr>
+        <w:jc w:val="both"/>
+      </w:pPr>
+      <w:r>
+        <w:t>Hyperparameter Tuning: We're going to tune our hyperparameters -- the number of trees in the forest (</w:t>
+      </w:r>
+      <w:proofErr w:type="spellStart"/>
+      <w:r>
+        <w:t>n_estimators</w:t>
+      </w:r>
+      <w:proofErr w:type="spellEnd"/>
+      <w:r>
+        <w:t>), the maximum depth of each tree (</w:t>
+      </w:r>
+      <w:proofErr w:type="spellStart"/>
+      <w:r>
+        <w:t>max_depth</w:t>
+      </w:r>
+      <w:proofErr w:type="spellEnd"/>
+      <w:r>
+        <w:t>), the size of a minimum sample per leaf (</w:t>
+      </w:r>
+      <w:proofErr w:type="spellStart"/>
+      <w:r>
+        <w:t>min_samples_leaf</w:t>
+      </w:r>
+      <w:proofErr w:type="spellEnd"/>
+      <w:r>
+        <w:t>), and the maximum number of available features considered for splitting (</w:t>
+      </w:r>
+      <w:proofErr w:type="spellStart"/>
+      <w:r>
+        <w:t>max_features</w:t>
+      </w:r>
+      <w:proofErr w:type="spellEnd"/>
+      <w:r>
+        <w:t>).</w:t>
+      </w:r>
+    </w:p>
+    <w:p>
+      <w:pPr>
+        <w:jc w:val="both"/>
+      </w:pPr>
+      <w:r>
+        <w:t xml:space="preserve">To perform hyperparameter tuning, we'll make use of the </w:t>
+      </w:r>
+      <w:proofErr w:type="spellStart"/>
+      <w:r>
+        <w:t>GridSearchCV</w:t>
+      </w:r>
+      <w:proofErr w:type="spellEnd"/>
+      <w:r>
+        <w:t xml:space="preserve"> method, which comprehensively searches a designated grid of hyperparameter settings, or the </w:t>
+      </w:r>
+      <w:proofErr w:type="spellStart"/>
+      <w:r>
+        <w:t>RandomizedSearchCV</w:t>
+      </w:r>
+      <w:proofErr w:type="spellEnd"/>
+      <w:r>
+        <w:t xml:space="preserve"> approach, which randomly samples grid of parameter candidates set by the user. It will be the aim of both procedures to give us the best hyperparameters for each model.</w:t>
+      </w:r>
+    </w:p>
+    <w:p>
+      <w:pPr>
+        <w:jc w:val="both"/>
+      </w:pPr>
+      <w:r>
+        <w:t>Lastly, we'll adjust hyperparameters of models and train them using indices for their performance that can be Mean Squared Error (MSE), R2 or other similar measures.</w:t>
+      </w:r>
+    </w:p>
+    <w:p>
+      <w:pPr>
+        <w:jc w:val="both"/>
+      </w:pPr>
+    </w:p>
+    <w:p>
+      <w:pPr>
+        <w:pStyle w:val="Heading2"/>
+        <w:jc w:val="both"/>
+      </w:pPr>
+      <w:bookmarkStart w:id="68" w:name="_Toc162384439"/>
+      <w:bookmarkStart w:id="69" w:name="_Toc162384738"/>
+      <w:r>
+        <w:t xml:space="preserve">C. </w:t>
+      </w:r>
+      <w:r>
+        <w:t>ML modeling comparisons</w:t>
+      </w:r>
+      <w:bookmarkEnd w:id="68"/>
+      <w:bookmarkEnd w:id="69"/>
+    </w:p>
+    <w:p>
+      <w:pPr>
+        <w:jc w:val="both"/>
+      </w:pPr>
+    </w:p>
+    <w:p>
+      <w:pPr>
+        <w:jc w:val="center"/>
+      </w:pPr>
+      <w:r>
+        <w:rPr>
+          <w:noProof/>
+        </w:rPr>
+        <w:drawing>
+          <wp:inline distT="0" distB="0" distL="0" distR="0" wp14:anchorId="3CE54CF1" wp14:editId="43C5A05A">
+            <wp:extent cx="5943600" cy="2608580"/>
+            <wp:effectExtent l="0" t="0" r="0" b="1270"/>
+            <wp:docPr id="1830233005" name="Picture 1"/>
+            <wp:cNvGraphicFramePr>
+              <a:graphicFrameLocks xmlns:a="http://schemas.openxmlformats.org/drawingml/2006/main" noChangeAspect="1"/>
+            </wp:cNvGraphicFramePr>
+            <a:graphic xmlns:a="http://schemas.openxmlformats.org/drawingml/2006/main">
+              <a:graphicData uri="http://schemas.openxmlformats.org/drawingml/2006/picture">
+                <pic:pic xmlns:pic="http://schemas.openxmlformats.org/drawingml/2006/picture">
+                  <pic:nvPicPr>
+                    <pic:cNvPr id="1830233005" name=""/>
+                    <pic:cNvPicPr/>
+                  </pic:nvPicPr>
+                  <pic:blipFill>
+                    <a:blip r:embed="rId41"/>
+                    <a:stretch>
+                      <a:fillRect/>
+                    </a:stretch>
+                  </pic:blipFill>
+                  <pic:spPr>
+                    <a:xfrm>
+                      <a:off x="0" y="0"/>
+                      <a:ext cx="5943600" cy="2608580"/>
+                    </a:xfrm>
+                    <a:prstGeom prst="rect">
+                      <a:avLst/>
+                    </a:prstGeom>
+                  </pic:spPr>
+                </pic:pic>
+              </a:graphicData>
+            </a:graphic>
+          </wp:inline>
+        </w:drawing>
+      </w:r>
+    </w:p>
+    <w:p>
+      <w:pPr>
+        <w:jc w:val="center"/>
+      </w:pPr>
+      <w:r>
+        <w:rPr>
+          <w:noProof/>
+        </w:rPr>
+        <w:lastRenderedPageBreak/>
+        <w:drawing>
+          <wp:inline distT="0" distB="0" distL="0" distR="0" wp14:anchorId="0FA57EA1" wp14:editId="5AF7A979">
+            <wp:extent cx="5943600" cy="3934460"/>
+            <wp:effectExtent l="0" t="0" r="0" b="8890"/>
+            <wp:docPr id="679984198" name="Picture 1"/>
+            <wp:cNvGraphicFramePr>
+              <a:graphicFrameLocks xmlns:a="http://schemas.openxmlformats.org/drawingml/2006/main" noChangeAspect="1"/>
+            </wp:cNvGraphicFramePr>
+            <a:graphic xmlns:a="http://schemas.openxmlformats.org/drawingml/2006/main">
+              <a:graphicData uri="http://schemas.openxmlformats.org/drawingml/2006/picture">
+                <pic:pic xmlns:pic="http://schemas.openxmlformats.org/drawingml/2006/picture">
+                  <pic:nvPicPr>
+                    <pic:cNvPr id="679984198" name=""/>
+                    <pic:cNvPicPr/>
+                  </pic:nvPicPr>
+                  <pic:blipFill>
+                    <a:blip r:embed="rId42"/>
+                    <a:stretch>
+                      <a:fillRect/>
+                    </a:stretch>
+                  </pic:blipFill>
+                  <pic:spPr>
+                    <a:xfrm>
+                      <a:off x="0" y="0"/>
+                      <a:ext cx="5943600" cy="3934460"/>
+                    </a:xfrm>
+                    <a:prstGeom prst="rect">
+                      <a:avLst/>
+                    </a:prstGeom>
+                  </pic:spPr>
+                </pic:pic>
+              </a:graphicData>
+            </a:graphic>
+          </wp:inline>
+        </w:drawing>
+      </w:r>
+    </w:p>
+    <w:p>
+      <w:pPr>
+        <w:jc w:val="both"/>
+      </w:pPr>
+    </w:p>
+    <w:p>
+      <w:pPr>
+        <w:jc w:val="both"/>
+      </w:pPr>
+    </w:p>
+    <w:p>
+      <w:pPr>
+        <w:jc w:val="both"/>
+        <w:rPr>
+          <w:b/>
+          <w:bCs/>
+        </w:rPr>
+      </w:pPr>
+      <w:r>
+        <w:rPr>
+          <w:b/>
+          <w:bCs/>
+        </w:rPr>
+        <w:t>Random Forest Regression:</w:t>
+      </w:r>
+    </w:p>
+    <w:p>
+      <w:pPr>
+        <w:pStyle w:val="ListParagraph"/>
+        <w:numPr>
+          <w:ilvl w:val="0"/>
+          <w:numId w:val="27"/>
+        </w:numPr>
+        <w:jc w:val="both"/>
+      </w:pPr>
+      <w:r>
+        <w:t>MAE (Mean Absolute Error): 72.59</w:t>
+      </w:r>
+    </w:p>
+    <w:p>
+      <w:pPr>
+        <w:pStyle w:val="ListParagraph"/>
+        <w:numPr>
+          <w:ilvl w:val="0"/>
+          <w:numId w:val="27"/>
+        </w:numPr>
+        <w:jc w:val="both"/>
+      </w:pPr>
+      <w:r>
+        <w:t>RMSE (Root Mean Squared Error): 95.43</w:t>
+      </w:r>
+    </w:p>
+    <w:p>
+      <w:pPr>
+        <w:pStyle w:val="ListParagraph"/>
+        <w:numPr>
+          <w:ilvl w:val="0"/>
+          <w:numId w:val="27"/>
+        </w:numPr>
+        <w:jc w:val="both"/>
+      </w:pPr>
+      <w:r>
+        <w:t>R2 (R-squared): 0.902</w:t>
+      </w:r>
+    </w:p>
+    <w:p>
+      <w:pPr>
+        <w:pStyle w:val="ListParagraph"/>
+        <w:numPr>
+          <w:ilvl w:val="0"/>
+          <w:numId w:val="27"/>
+        </w:numPr>
+        <w:jc w:val="both"/>
+      </w:pPr>
+      <w:r>
+        <w:t>MAPE (Mean Absolute Percentage Error): 5.62%</w:t>
+      </w:r>
+    </w:p>
+    <w:p>
+      <w:pPr>
+        <w:pStyle w:val="ListParagraph"/>
+        <w:numPr>
+          <w:ilvl w:val="0"/>
+          <w:numId w:val="27"/>
+        </w:numPr>
+        <w:jc w:val="both"/>
+      </w:pPr>
+      <w:r>
+        <w:t>Best Parameters: Maximum depth of 20 and minimum samples leaf of 1</w:t>
+      </w:r>
+    </w:p>
+    <w:p>
+      <w:pPr>
+        <w:jc w:val="both"/>
+      </w:pPr>
+      <w:r>
+        <w:t>Random Forest Regression came with R-squared value of 0.902, which shows that the 90.2% of the target variable's variance was explained by the chosen model. Thus, the MAE of 72.59 means that, in the model, for about 72.59 mil</w:t>
+      </w:r>
+      <w:r>
+        <w:t>l</w:t>
+      </w:r>
+      <w:r>
+        <w:t>ion Euros, one should expect the prediction to be off, on average.</w:t>
+      </w:r>
+    </w:p>
+    <w:p>
+      <w:pPr>
+        <w:jc w:val="both"/>
+        <w:rPr>
+          <w:b/>
+          <w:bCs/>
+        </w:rPr>
+      </w:pPr>
+      <w:r>
+        <w:rPr>
+          <w:b/>
+          <w:bCs/>
+        </w:rPr>
+        <w:t>Gradient Boosting Regression:</w:t>
+      </w:r>
+    </w:p>
+    <w:p>
+      <w:pPr>
+        <w:pStyle w:val="ListParagraph"/>
+        <w:numPr>
+          <w:ilvl w:val="0"/>
+          <w:numId w:val="28"/>
+        </w:numPr>
+        <w:jc w:val="both"/>
+      </w:pPr>
+      <w:r>
+        <w:t>MAE: 53.78</w:t>
+      </w:r>
+    </w:p>
+    <w:p>
+      <w:pPr>
+        <w:pStyle w:val="ListParagraph"/>
+        <w:numPr>
+          <w:ilvl w:val="0"/>
+          <w:numId w:val="28"/>
+        </w:numPr>
+        <w:jc w:val="both"/>
+      </w:pPr>
+      <w:r>
+        <w:t>RMSE: 66.59</w:t>
+      </w:r>
+    </w:p>
+    <w:p>
+      <w:pPr>
+        <w:pStyle w:val="ListParagraph"/>
+        <w:numPr>
+          <w:ilvl w:val="0"/>
+          <w:numId w:val="28"/>
+        </w:numPr>
+        <w:jc w:val="both"/>
+      </w:pPr>
+      <w:r>
+        <w:t>R2: 0.952</w:t>
+      </w:r>
+    </w:p>
+    <w:p>
+      <w:pPr>
+        <w:pStyle w:val="ListParagraph"/>
+        <w:numPr>
+          <w:ilvl w:val="0"/>
+          <w:numId w:val="28"/>
+        </w:numPr>
+        <w:jc w:val="both"/>
+      </w:pPr>
+      <w:r>
+        <w:t>MAPE: 4.13%</w:t>
+      </w:r>
+    </w:p>
+    <w:p>
+      <w:pPr>
+        <w:pStyle w:val="ListParagraph"/>
+        <w:numPr>
+          <w:ilvl w:val="0"/>
+          <w:numId w:val="28"/>
+        </w:numPr>
+        <w:jc w:val="both"/>
+      </w:pPr>
+      <w:r>
+        <w:t>Best Parameters: Learning rate of 0.1 and maximum depth of 5</w:t>
+      </w:r>
+    </w:p>
+    <w:p>
+      <w:pPr>
+        <w:jc w:val="both"/>
+      </w:pPr>
+      <w:r>
+        <w:lastRenderedPageBreak/>
+        <w:t>Gradient Boosting Regression performs even better with an R-squared value of 0.952, indicating that it explains approximately 95.2% of the variance in the target variable. The MAE of 53.78 indicates that, on average, the model's predictions are off by approximately 53.78 million Euros.</w:t>
+      </w:r>
+    </w:p>
+    <w:p>
+      <w:pPr>
+        <w:jc w:val="both"/>
+      </w:pPr>
+    </w:p>
+    <w:p>
+      <w:pPr>
+        <w:jc w:val="both"/>
+        <w:rPr>
+          <w:b/>
+          <w:bCs/>
+        </w:rPr>
+      </w:pPr>
+      <w:r>
+        <w:rPr>
+          <w:b/>
+          <w:bCs/>
+        </w:rPr>
+        <w:t>Decision Tree Regression:</w:t>
+      </w:r>
+    </w:p>
+    <w:p>
+      <w:pPr>
+        <w:pStyle w:val="ListParagraph"/>
+        <w:numPr>
+          <w:ilvl w:val="0"/>
+          <w:numId w:val="29"/>
+        </w:numPr>
+        <w:jc w:val="both"/>
+      </w:pPr>
+      <w:r>
+        <w:t>MAE: 107.63</w:t>
+      </w:r>
+    </w:p>
+    <w:p>
+      <w:pPr>
+        <w:pStyle w:val="ListParagraph"/>
+        <w:numPr>
+          <w:ilvl w:val="0"/>
+          <w:numId w:val="29"/>
+        </w:numPr>
+        <w:jc w:val="both"/>
+      </w:pPr>
+      <w:r>
+        <w:t>RMSE: 156.05</w:t>
+      </w:r>
+    </w:p>
+    <w:p>
+      <w:pPr>
+        <w:pStyle w:val="ListParagraph"/>
+        <w:numPr>
+          <w:ilvl w:val="0"/>
+          <w:numId w:val="29"/>
+        </w:numPr>
+        <w:jc w:val="both"/>
+      </w:pPr>
+      <w:r>
+        <w:t>R2: 0.738</w:t>
+      </w:r>
+    </w:p>
+    <w:p>
+      <w:pPr>
+        <w:pStyle w:val="ListParagraph"/>
+        <w:numPr>
+          <w:ilvl w:val="0"/>
+          <w:numId w:val="29"/>
+        </w:numPr>
+        <w:jc w:val="both"/>
+      </w:pPr>
+      <w:r>
+        <w:t>MAPE: 8.03%</w:t>
+      </w:r>
+    </w:p>
+    <w:p>
+      <w:pPr>
+        <w:pStyle w:val="ListParagraph"/>
+        <w:numPr>
+          <w:ilvl w:val="0"/>
+          <w:numId w:val="29"/>
+        </w:numPr>
+        <w:jc w:val="both"/>
+      </w:pPr>
+      <w:r>
+        <w:t>Best Parameters: No specific parameters</w:t>
+      </w:r>
+    </w:p>
+    <w:p>
+      <w:pPr>
+        <w:jc w:val="both"/>
+      </w:pPr>
+      <w:r>
+        <w:t>Decision Tree Regression performs the worst among the three models, with an R-squared value of 0.738. The MAE of 107.63 indicates that, on average, the model's predictions are off by approximately 107.63 million Euros.</w:t>
+      </w:r>
+    </w:p>
+    <w:p>
+      <w:pPr>
+        <w:pStyle w:val="Heading2"/>
+        <w:jc w:val="both"/>
+      </w:pPr>
+      <w:bookmarkStart w:id="70" w:name="_Toc162384440"/>
+      <w:bookmarkStart w:id="71" w:name="_Toc162384739"/>
+      <w:r>
+        <w:t xml:space="preserve">D. </w:t>
+      </w:r>
+      <w:r>
+        <w:t>Demonstrat</w:t>
+      </w:r>
+      <w:r>
+        <w:t>ion</w:t>
+      </w:r>
+      <w:bookmarkEnd w:id="70"/>
+      <w:bookmarkEnd w:id="71"/>
+    </w:p>
+    <w:p>
+      <w:pPr>
+        <w:jc w:val="both"/>
+      </w:pPr>
+    </w:p>
+    <w:p>
+      <w:pPr>
+        <w:jc w:val="both"/>
+        <w:rPr>
+          <w:b/>
+          <w:bCs/>
+        </w:rPr>
+      </w:pPr>
+      <w:r>
+        <w:rPr>
+          <w:b/>
+          <w:bCs/>
+        </w:rPr>
+        <w:t>Similarities:</w:t>
+      </w:r>
+    </w:p>
+    <w:p>
+      <w:pPr>
+        <w:pStyle w:val="ListParagraph"/>
+        <w:numPr>
+          <w:ilvl w:val="0"/>
+          <w:numId w:val="30"/>
+        </w:numPr>
+        <w:jc w:val="both"/>
+      </w:pPr>
+      <w:r>
+        <w:t>All three models aim to predict tourism revenue based on various features.</w:t>
+      </w:r>
+    </w:p>
+    <w:p>
+      <w:pPr>
+        <w:pStyle w:val="ListParagraph"/>
+        <w:numPr>
+          <w:ilvl w:val="0"/>
+          <w:numId w:val="30"/>
+        </w:numPr>
+        <w:jc w:val="both"/>
+      </w:pPr>
+      <w:r>
+        <w:t>They use regression techniques to make predictions.</w:t>
+      </w:r>
+    </w:p>
+    <w:p>
+      <w:pPr>
+        <w:pStyle w:val="ListParagraph"/>
+        <w:numPr>
+          <w:ilvl w:val="0"/>
+          <w:numId w:val="30"/>
+        </w:numPr>
+        <w:jc w:val="both"/>
+      </w:pPr>
+      <w:r>
+        <w:t>The models are evaluated using common performance metrics such as MAE, RMSE, R-squared (R2), and MAPE.</w:t>
+      </w:r>
+    </w:p>
+    <w:p>
+      <w:pPr>
+        <w:jc w:val="both"/>
+        <w:rPr>
+          <w:b/>
+          <w:bCs/>
+        </w:rPr>
+      </w:pPr>
+      <w:r>
+        <w:rPr>
+          <w:b/>
+          <w:bCs/>
+        </w:rPr>
+        <w:t>Differences:</w:t>
+      </w:r>
+    </w:p>
+    <w:p>
+      <w:pPr>
+        <w:jc w:val="both"/>
+        <w:rPr>
+          <w:b/>
+          <w:bCs/>
+        </w:rPr>
+      </w:pPr>
+      <w:r>
+        <w:rPr>
+          <w:b/>
+          <w:bCs/>
+        </w:rPr>
+        <w:t>Performance Metrics</w:t>
+      </w:r>
+    </w:p>
+    <w:p>
+      <w:pPr>
+        <w:pStyle w:val="ListParagraph"/>
+        <w:numPr>
+          <w:ilvl w:val="0"/>
+          <w:numId w:val="31"/>
+        </w:numPr>
+        <w:jc w:val="both"/>
+      </w:pPr>
+      <w:r>
+        <w:t>MAE: Gradient Boosting Regression has the lowest MAE (53.78), indicating the smallest average prediction error, followed by Random Forest Regression (72.59) and Decision Tree Regression (107.63).</w:t>
+      </w:r>
+    </w:p>
+    <w:p>
+      <w:pPr>
+        <w:pStyle w:val="ListParagraph"/>
+        <w:numPr>
+          <w:ilvl w:val="0"/>
+          <w:numId w:val="31"/>
+        </w:numPr>
+        <w:jc w:val="both"/>
+      </w:pPr>
+      <w:r>
+        <w:t>RMSE: Gradient Boosting Regression also has the lowest RMSE (66.59), indicating better accuracy in predicting revenue compared to the other models.</w:t>
+      </w:r>
+    </w:p>
+    <w:p>
+      <w:pPr>
+        <w:pStyle w:val="ListParagraph"/>
+        <w:numPr>
+          <w:ilvl w:val="0"/>
+          <w:numId w:val="31"/>
+        </w:numPr>
+        <w:jc w:val="both"/>
+      </w:pPr>
+      <w:r>
+        <w:t>R-squared (R2): Gradient Boosting Regression has the highest R2 value (0.952), indicating the highest proportion of variance in the target variable explained by the model, followed by Random Forest Regression (0.902) and Decision Tree Regression (0.738).</w:t>
+      </w:r>
+    </w:p>
+    <w:p>
+      <w:pPr>
+        <w:pStyle w:val="ListParagraph"/>
+        <w:numPr>
+          <w:ilvl w:val="0"/>
+          <w:numId w:val="31"/>
+        </w:numPr>
+        <w:jc w:val="both"/>
+      </w:pPr>
+      <w:r>
+        <w:t>MAPE: Gradient Boosting Regression has the lowest MAPE (4.13%), indicating the smallest percentage of error in predictions relative to the actual revenue values, followed by Random Forest Regression (5.62%) and Decision Tree Regression (8.03%).</w:t>
+      </w:r>
+    </w:p>
+    <w:p>
+      <w:pPr>
+        <w:jc w:val="both"/>
+      </w:pPr>
+    </w:p>
+    <w:p>
+      <w:pPr>
+        <w:jc w:val="both"/>
+      </w:pPr>
+    </w:p>
+    <w:p>
+      <w:pPr>
+        <w:jc w:val="both"/>
+      </w:pPr>
+    </w:p>
+    <w:p>
+      <w:pPr>
+        <w:jc w:val="both"/>
+        <w:rPr>
+          <w:b/>
+          <w:bCs/>
+        </w:rPr>
+      </w:pPr>
+      <w:r>
+        <w:rPr>
+          <w:b/>
+          <w:bCs/>
+        </w:rPr>
+        <w:lastRenderedPageBreak/>
+        <w:t>Hyperparameters:</w:t>
+      </w:r>
+    </w:p>
+    <w:p>
+      <w:pPr>
+        <w:pStyle w:val="ListParagraph"/>
+        <w:numPr>
+          <w:ilvl w:val="0"/>
+          <w:numId w:val="32"/>
+        </w:numPr>
+        <w:jc w:val="both"/>
+      </w:pPr>
+      <w:r>
+        <w:t>Each model has different optimal hyperparameters, which affect their performance. For example, Gradient Boosting Regression has a learning rate of 0.1 and a maximum depth of 5, while Random Forest Regression has a maximum depth of 20 and a minimum samples leaf of 1.</w:t>
+      </w:r>
+    </w:p>
+    <w:p>
+      <w:pPr>
+        <w:jc w:val="both"/>
+        <w:rPr>
+          <w:b/>
+          <w:bCs/>
+        </w:rPr>
+      </w:pPr>
+      <w:r>
+        <w:rPr>
+          <w:b/>
+          <w:bCs/>
+        </w:rPr>
+        <w:t>Model Complexity:</w:t>
+      </w:r>
+    </w:p>
+    <w:p>
+      <w:pPr>
+        <w:pStyle w:val="ListParagraph"/>
+        <w:numPr>
+          <w:ilvl w:val="0"/>
+          <w:numId w:val="32"/>
+        </w:numPr>
+        <w:jc w:val="both"/>
+      </w:pPr>
+      <w:r>
+        <w:t>Gradient Boosting Regression and Random Forest Regression are ensemble methods that combine multiple weak learners to form a stronger model, whereas Decision Tree Regression relies on a single decision tree.</w:t>
+      </w:r>
+    </w:p>
+    <w:p>
+      <w:pPr>
+        <w:pStyle w:val="ListParagraph"/>
+        <w:numPr>
+          <w:ilvl w:val="0"/>
+          <w:numId w:val="32"/>
+        </w:numPr>
+        <w:jc w:val="both"/>
+      </w:pPr>
+      <w:r>
+        <w:t>Gradient Boosting Regression tends to perform better due to its ability to correct errors of previous models in the ensemble during the training process.</w:t>
+      </w:r>
+    </w:p>
+    <w:p>
+      <w:pPr>
+        <w:jc w:val="both"/>
+        <w:rPr>
+          <w:b/>
+          <w:bCs/>
+        </w:rPr>
+      </w:pPr>
+      <w:r>
+        <w:rPr>
+          <w:b/>
+          <w:bCs/>
+        </w:rPr>
+        <w:t>Relevance and Effectiveness:</w:t>
+      </w:r>
+    </w:p>
+    <w:p>
+      <w:pPr>
+        <w:pStyle w:val="ListParagraph"/>
+        <w:numPr>
+          <w:ilvl w:val="0"/>
+          <w:numId w:val="33"/>
+        </w:numPr>
+        <w:jc w:val="both"/>
+      </w:pPr>
+      <w:r>
+        <w:t>The findings indicate that Gradient Boosting Regression is the most effective model for predicting tourism revenue, as it achieves the lowest errors and highest predictive accuracy.</w:t>
+      </w:r>
+    </w:p>
+    <w:p>
+      <w:pPr>
+        <w:pStyle w:val="ListParagraph"/>
+        <w:numPr>
+          <w:ilvl w:val="0"/>
+          <w:numId w:val="33"/>
+        </w:numPr>
+        <w:jc w:val="both"/>
+      </w:pPr>
+      <w:r>
+        <w:t>Random Forest Regression also performs well, providing accurate predictions with slightly higher errors compared to Gradient Boosting.</w:t>
+      </w:r>
+    </w:p>
+    <w:p>
+      <w:pPr>
+        <w:pStyle w:val="ListParagraph"/>
+        <w:numPr>
+          <w:ilvl w:val="0"/>
+          <w:numId w:val="33"/>
+        </w:numPr>
+        <w:jc w:val="both"/>
+      </w:pPr>
+      <w:r>
+        <w:t>Decision Tree Regression, while simpler, exhibits higher prediction errors and lower accuracy compared to the other models.</w:t>
+      </w:r>
+    </w:p>
+    <w:p>
+      <w:pPr>
+        <w:jc w:val="both"/>
+      </w:pPr>
     </w:p>
     <w:p/>
     <w:sectPr>
@@ -6851,6 +9052,345 @@
     </w:lvl>
   </w:abstractNum>
   <w:abstractNum w:abstractNumId="1" w15:restartNumberingAfterBreak="0">
+    <w:nsid w:val="06231DC8"/>
+    <w:multiLevelType w:val="hybridMultilevel"/>
+    <w:tmpl w:val="533CA392"/>
+    <w:lvl w:ilvl="0" w:tplc="04090001">
+      <w:start w:val="1"/>
+      <w:numFmt w:val="bullet"/>
+      <w:lvlText w:val=""/>
+      <w:lvlJc w:val="left"/>
+      <w:pPr>
+        <w:ind w:left="720" w:hanging="360"/>
+      </w:pPr>
+      <w:rPr>
+        <w:rFonts w:ascii="Symbol" w:hAnsi="Symbol" w:hint="default"/>
+      </w:rPr>
+    </w:lvl>
+    <w:lvl w:ilvl="1" w:tplc="04090003" w:tentative="1">
+      <w:start w:val="1"/>
+      <w:numFmt w:val="bullet"/>
+      <w:lvlText w:val="o"/>
+      <w:lvlJc w:val="left"/>
+      <w:pPr>
+        <w:ind w:left="1440" w:hanging="360"/>
+      </w:pPr>
+      <w:rPr>
+        <w:rFonts w:ascii="Courier New" w:hAnsi="Courier New" w:cs="Courier New" w:hint="default"/>
+      </w:rPr>
+    </w:lvl>
+    <w:lvl w:ilvl="2" w:tplc="04090005" w:tentative="1">
+      <w:start w:val="1"/>
+      <w:numFmt w:val="bullet"/>
+      <w:lvlText w:val=""/>
+      <w:lvlJc w:val="left"/>
+      <w:pPr>
+        <w:ind w:left="2160" w:hanging="360"/>
+      </w:pPr>
+      <w:rPr>
+        <w:rFonts w:ascii="Wingdings" w:hAnsi="Wingdings" w:hint="default"/>
+      </w:rPr>
+    </w:lvl>
+    <w:lvl w:ilvl="3" w:tplc="04090001" w:tentative="1">
+      <w:start w:val="1"/>
+      <w:numFmt w:val="bullet"/>
+      <w:lvlText w:val=""/>
+      <w:lvlJc w:val="left"/>
+      <w:pPr>
+        <w:ind w:left="2880" w:hanging="360"/>
+      </w:pPr>
+      <w:rPr>
+        <w:rFonts w:ascii="Symbol" w:hAnsi="Symbol" w:hint="default"/>
+      </w:rPr>
+    </w:lvl>
+    <w:lvl w:ilvl="4" w:tplc="04090003" w:tentative="1">
+      <w:start w:val="1"/>
+      <w:numFmt w:val="bullet"/>
+      <w:lvlText w:val="o"/>
+      <w:lvlJc w:val="left"/>
+      <w:pPr>
+        <w:ind w:left="3600" w:hanging="360"/>
+      </w:pPr>
+      <w:rPr>
+        <w:rFonts w:ascii="Courier New" w:hAnsi="Courier New" w:cs="Courier New" w:hint="default"/>
+      </w:rPr>
+    </w:lvl>
+    <w:lvl w:ilvl="5" w:tplc="04090005" w:tentative="1">
+      <w:start w:val="1"/>
+      <w:numFmt w:val="bullet"/>
+      <w:lvlText w:val=""/>
+      <w:lvlJc w:val="left"/>
+      <w:pPr>
+        <w:ind w:left="4320" w:hanging="360"/>
+      </w:pPr>
+      <w:rPr>
+        <w:rFonts w:ascii="Wingdings" w:hAnsi="Wingdings" w:hint="default"/>
+      </w:rPr>
+    </w:lvl>
+    <w:lvl w:ilvl="6" w:tplc="04090001" w:tentative="1">
+      <w:start w:val="1"/>
+      <w:numFmt w:val="bullet"/>
+      <w:lvlText w:val=""/>
+      <w:lvlJc w:val="left"/>
+      <w:pPr>
+        <w:ind w:left="5040" w:hanging="360"/>
+      </w:pPr>
+      <w:rPr>
+        <w:rFonts w:ascii="Symbol" w:hAnsi="Symbol" w:hint="default"/>
+      </w:rPr>
+    </w:lvl>
+    <w:lvl w:ilvl="7" w:tplc="04090003" w:tentative="1">
+      <w:start w:val="1"/>
+      <w:numFmt w:val="bullet"/>
+      <w:lvlText w:val="o"/>
+      <w:lvlJc w:val="left"/>
+      <w:pPr>
+        <w:ind w:left="5760" w:hanging="360"/>
+      </w:pPr>
+      <w:rPr>
+        <w:rFonts w:ascii="Courier New" w:hAnsi="Courier New" w:cs="Courier New" w:hint="default"/>
+      </w:rPr>
+    </w:lvl>
+    <w:lvl w:ilvl="8" w:tplc="04090005" w:tentative="1">
+      <w:start w:val="1"/>
+      <w:numFmt w:val="bullet"/>
+      <w:lvlText w:val=""/>
+      <w:lvlJc w:val="left"/>
+      <w:pPr>
+        <w:ind w:left="6480" w:hanging="360"/>
+      </w:pPr>
+      <w:rPr>
+        <w:rFonts w:ascii="Wingdings" w:hAnsi="Wingdings" w:hint="default"/>
+      </w:rPr>
+    </w:lvl>
+  </w:abstractNum>
+  <w:abstractNum w:abstractNumId="2" w15:restartNumberingAfterBreak="0">
+    <w:nsid w:val="064B2298"/>
+    <w:multiLevelType w:val="hybridMultilevel"/>
+    <w:tmpl w:val="CD4C8390"/>
+    <w:lvl w:ilvl="0" w:tplc="04090001">
+      <w:start w:val="1"/>
+      <w:numFmt w:val="bullet"/>
+      <w:lvlText w:val=""/>
+      <w:lvlJc w:val="left"/>
+      <w:pPr>
+        <w:ind w:left="720" w:hanging="360"/>
+      </w:pPr>
+      <w:rPr>
+        <w:rFonts w:ascii="Symbol" w:hAnsi="Symbol" w:hint="default"/>
+      </w:rPr>
+    </w:lvl>
+    <w:lvl w:ilvl="1" w:tplc="04090003" w:tentative="1">
+      <w:start w:val="1"/>
+      <w:numFmt w:val="bullet"/>
+      <w:lvlText w:val="o"/>
+      <w:lvlJc w:val="left"/>
+      <w:pPr>
+        <w:ind w:left="1440" w:hanging="360"/>
+      </w:pPr>
+      <w:rPr>
+        <w:rFonts w:ascii="Courier New" w:hAnsi="Courier New" w:cs="Courier New" w:hint="default"/>
+      </w:rPr>
+    </w:lvl>
+    <w:lvl w:ilvl="2" w:tplc="04090005" w:tentative="1">
+      <w:start w:val="1"/>
+      <w:numFmt w:val="bullet"/>
+      <w:lvlText w:val=""/>
+      <w:lvlJc w:val="left"/>
+      <w:pPr>
+        <w:ind w:left="2160" w:hanging="360"/>
+      </w:pPr>
+      <w:rPr>
+        <w:rFonts w:ascii="Wingdings" w:hAnsi="Wingdings" w:hint="default"/>
+      </w:rPr>
+    </w:lvl>
+    <w:lvl w:ilvl="3" w:tplc="04090001" w:tentative="1">
+      <w:start w:val="1"/>
+      <w:numFmt w:val="bullet"/>
+      <w:lvlText w:val=""/>
+      <w:lvlJc w:val="left"/>
+      <w:pPr>
+        <w:ind w:left="2880" w:hanging="360"/>
+      </w:pPr>
+      <w:rPr>
+        <w:rFonts w:ascii="Symbol" w:hAnsi="Symbol" w:hint="default"/>
+      </w:rPr>
+    </w:lvl>
+    <w:lvl w:ilvl="4" w:tplc="04090003" w:tentative="1">
+      <w:start w:val="1"/>
+      <w:numFmt w:val="bullet"/>
+      <w:lvlText w:val="o"/>
+      <w:lvlJc w:val="left"/>
+      <w:pPr>
+        <w:ind w:left="3600" w:hanging="360"/>
+      </w:pPr>
+      <w:rPr>
+        <w:rFonts w:ascii="Courier New" w:hAnsi="Courier New" w:cs="Courier New" w:hint="default"/>
+      </w:rPr>
+    </w:lvl>
+    <w:lvl w:ilvl="5" w:tplc="04090005" w:tentative="1">
+      <w:start w:val="1"/>
+      <w:numFmt w:val="bullet"/>
+      <w:lvlText w:val=""/>
+      <w:lvlJc w:val="left"/>
+      <w:pPr>
+        <w:ind w:left="4320" w:hanging="360"/>
+      </w:pPr>
+      <w:rPr>
+        <w:rFonts w:ascii="Wingdings" w:hAnsi="Wingdings" w:hint="default"/>
+      </w:rPr>
+    </w:lvl>
+    <w:lvl w:ilvl="6" w:tplc="04090001" w:tentative="1">
+      <w:start w:val="1"/>
+      <w:numFmt w:val="bullet"/>
+      <w:lvlText w:val=""/>
+      <w:lvlJc w:val="left"/>
+      <w:pPr>
+        <w:ind w:left="5040" w:hanging="360"/>
+      </w:pPr>
+      <w:rPr>
+        <w:rFonts w:ascii="Symbol" w:hAnsi="Symbol" w:hint="default"/>
+      </w:rPr>
+    </w:lvl>
+    <w:lvl w:ilvl="7" w:tplc="04090003" w:tentative="1">
+      <w:start w:val="1"/>
+      <w:numFmt w:val="bullet"/>
+      <w:lvlText w:val="o"/>
+      <w:lvlJc w:val="left"/>
+      <w:pPr>
+        <w:ind w:left="5760" w:hanging="360"/>
+      </w:pPr>
+      <w:rPr>
+        <w:rFonts w:ascii="Courier New" w:hAnsi="Courier New" w:cs="Courier New" w:hint="default"/>
+      </w:rPr>
+    </w:lvl>
+    <w:lvl w:ilvl="8" w:tplc="04090005" w:tentative="1">
+      <w:start w:val="1"/>
+      <w:numFmt w:val="bullet"/>
+      <w:lvlText w:val=""/>
+      <w:lvlJc w:val="left"/>
+      <w:pPr>
+        <w:ind w:left="6480" w:hanging="360"/>
+      </w:pPr>
+      <w:rPr>
+        <w:rFonts w:ascii="Wingdings" w:hAnsi="Wingdings" w:hint="default"/>
+      </w:rPr>
+    </w:lvl>
+  </w:abstractNum>
+  <w:abstractNum w:abstractNumId="3" w15:restartNumberingAfterBreak="0">
+    <w:nsid w:val="0F5C79F6"/>
+    <w:multiLevelType w:val="hybridMultilevel"/>
+    <w:tmpl w:val="611AB122"/>
+    <w:lvl w:ilvl="0" w:tplc="04090001">
+      <w:start w:val="1"/>
+      <w:numFmt w:val="bullet"/>
+      <w:lvlText w:val=""/>
+      <w:lvlJc w:val="left"/>
+      <w:pPr>
+        <w:ind w:left="720" w:hanging="360"/>
+      </w:pPr>
+      <w:rPr>
+        <w:rFonts w:ascii="Symbol" w:hAnsi="Symbol" w:hint="default"/>
+      </w:rPr>
+    </w:lvl>
+    <w:lvl w:ilvl="1" w:tplc="04090003" w:tentative="1">
+      <w:start w:val="1"/>
+      <w:numFmt w:val="bullet"/>
+      <w:lvlText w:val="o"/>
+      <w:lvlJc w:val="left"/>
+      <w:pPr>
+        <w:ind w:left="1440" w:hanging="360"/>
+      </w:pPr>
+      <w:rPr>
+        <w:rFonts w:ascii="Courier New" w:hAnsi="Courier New" w:cs="Courier New" w:hint="default"/>
+      </w:rPr>
+    </w:lvl>
+    <w:lvl w:ilvl="2" w:tplc="04090005" w:tentative="1">
+      <w:start w:val="1"/>
+      <w:numFmt w:val="bullet"/>
+      <w:lvlText w:val=""/>
+      <w:lvlJc w:val="left"/>
+      <w:pPr>
+        <w:ind w:left="2160" w:hanging="360"/>
+      </w:pPr>
+      <w:rPr>
+        <w:rFonts w:ascii="Wingdings" w:hAnsi="Wingdings" w:hint="default"/>
+      </w:rPr>
+    </w:lvl>
+    <w:lvl w:ilvl="3" w:tplc="04090001" w:tentative="1">
+      <w:start w:val="1"/>
+      <w:numFmt w:val="bullet"/>
+      <w:lvlText w:val=""/>
+      <w:lvlJc w:val="left"/>
+      <w:pPr>
+        <w:ind w:left="2880" w:hanging="360"/>
+      </w:pPr>
+      <w:rPr>
+        <w:rFonts w:ascii="Symbol" w:hAnsi="Symbol" w:hint="default"/>
+      </w:rPr>
+    </w:lvl>
+    <w:lvl w:ilvl="4" w:tplc="04090003" w:tentative="1">
+      <w:start w:val="1"/>
+      <w:numFmt w:val="bullet"/>
+      <w:lvlText w:val="o"/>
+      <w:lvlJc w:val="left"/>
+      <w:pPr>
+        <w:ind w:left="3600" w:hanging="360"/>
+      </w:pPr>
+      <w:rPr>
+        <w:rFonts w:ascii="Courier New" w:hAnsi="Courier New" w:cs="Courier New" w:hint="default"/>
+      </w:rPr>
+    </w:lvl>
+    <w:lvl w:ilvl="5" w:tplc="04090005" w:tentative="1">
+      <w:start w:val="1"/>
+      <w:numFmt w:val="bullet"/>
+      <w:lvlText w:val=""/>
+      <w:lvlJc w:val="left"/>
+      <w:pPr>
+        <w:ind w:left="4320" w:hanging="360"/>
+      </w:pPr>
+      <w:rPr>
+        <w:rFonts w:ascii="Wingdings" w:hAnsi="Wingdings" w:hint="default"/>
+      </w:rPr>
+    </w:lvl>
+    <w:lvl w:ilvl="6" w:tplc="04090001" w:tentative="1">
+      <w:start w:val="1"/>
+      <w:numFmt w:val="bullet"/>
+      <w:lvlText w:val=""/>
+      <w:lvlJc w:val="left"/>
+      <w:pPr>
+        <w:ind w:left="5040" w:hanging="360"/>
+      </w:pPr>
+      <w:rPr>
+        <w:rFonts w:ascii="Symbol" w:hAnsi="Symbol" w:hint="default"/>
+      </w:rPr>
+    </w:lvl>
+    <w:lvl w:ilvl="7" w:tplc="04090003" w:tentative="1">
+      <w:start w:val="1"/>
+      <w:numFmt w:val="bullet"/>
+      <w:lvlText w:val="o"/>
+      <w:lvlJc w:val="left"/>
+      <w:pPr>
+        <w:ind w:left="5760" w:hanging="360"/>
+      </w:pPr>
+      <w:rPr>
+        <w:rFonts w:ascii="Courier New" w:hAnsi="Courier New" w:cs="Courier New" w:hint="default"/>
+      </w:rPr>
+    </w:lvl>
+    <w:lvl w:ilvl="8" w:tplc="04090005" w:tentative="1">
+      <w:start w:val="1"/>
+      <w:numFmt w:val="bullet"/>
+      <w:lvlText w:val=""/>
+      <w:lvlJc w:val="left"/>
+      <w:pPr>
+        <w:ind w:left="6480" w:hanging="360"/>
+      </w:pPr>
+      <w:rPr>
+        <w:rFonts w:ascii="Wingdings" w:hAnsi="Wingdings" w:hint="default"/>
+      </w:rPr>
+    </w:lvl>
+  </w:abstractNum>
+  <w:abstractNum w:abstractNumId="4" w15:restartNumberingAfterBreak="0">
     <w:nsid w:val="14913E7D"/>
     <w:multiLevelType w:val="hybridMultilevel"/>
     <w:tmpl w:val="0E18000C"/>
@@ -6963,7 +9503,120 @@
       </w:rPr>
     </w:lvl>
   </w:abstractNum>
-  <w:abstractNum w:abstractNumId="2" w15:restartNumberingAfterBreak="0">
+  <w:abstractNum w:abstractNumId="5" w15:restartNumberingAfterBreak="0">
+    <w:nsid w:val="16A61EEB"/>
+    <w:multiLevelType w:val="hybridMultilevel"/>
+    <w:tmpl w:val="CEAC5578"/>
+    <w:lvl w:ilvl="0" w:tplc="04090001">
+      <w:start w:val="1"/>
+      <w:numFmt w:val="bullet"/>
+      <w:lvlText w:val=""/>
+      <w:lvlJc w:val="left"/>
+      <w:pPr>
+        <w:ind w:left="720" w:hanging="360"/>
+      </w:pPr>
+      <w:rPr>
+        <w:rFonts w:ascii="Symbol" w:hAnsi="Symbol" w:hint="default"/>
+      </w:rPr>
+    </w:lvl>
+    <w:lvl w:ilvl="1" w:tplc="04090003" w:tentative="1">
+      <w:start w:val="1"/>
+      <w:numFmt w:val="bullet"/>
+      <w:lvlText w:val="o"/>
+      <w:lvlJc w:val="left"/>
+      <w:pPr>
+        <w:ind w:left="1440" w:hanging="360"/>
+      </w:pPr>
+      <w:rPr>
+        <w:rFonts w:ascii="Courier New" w:hAnsi="Courier New" w:cs="Courier New" w:hint="default"/>
+      </w:rPr>
+    </w:lvl>
+    <w:lvl w:ilvl="2" w:tplc="04090005" w:tentative="1">
+      <w:start w:val="1"/>
+      <w:numFmt w:val="bullet"/>
+      <w:lvlText w:val=""/>
+      <w:lvlJc w:val="left"/>
+      <w:pPr>
+        <w:ind w:left="2160" w:hanging="360"/>
+      </w:pPr>
+      <w:rPr>
+        <w:rFonts w:ascii="Wingdings" w:hAnsi="Wingdings" w:hint="default"/>
+      </w:rPr>
+    </w:lvl>
+    <w:lvl w:ilvl="3" w:tplc="04090001" w:tentative="1">
+      <w:start w:val="1"/>
+      <w:numFmt w:val="bullet"/>
+      <w:lvlText w:val=""/>
+      <w:lvlJc w:val="left"/>
+      <w:pPr>
+        <w:ind w:left="2880" w:hanging="360"/>
+      </w:pPr>
+      <w:rPr>
+        <w:rFonts w:ascii="Symbol" w:hAnsi="Symbol" w:hint="default"/>
+      </w:rPr>
+    </w:lvl>
+    <w:lvl w:ilvl="4" w:tplc="04090003" w:tentative="1">
+      <w:start w:val="1"/>
+      <w:numFmt w:val="bullet"/>
+      <w:lvlText w:val="o"/>
+      <w:lvlJc w:val="left"/>
+      <w:pPr>
+        <w:ind w:left="3600" w:hanging="360"/>
+      </w:pPr>
+      <w:rPr>
+        <w:rFonts w:ascii="Courier New" w:hAnsi="Courier New" w:cs="Courier New" w:hint="default"/>
+      </w:rPr>
+    </w:lvl>
+    <w:lvl w:ilvl="5" w:tplc="04090005" w:tentative="1">
+      <w:start w:val="1"/>
+      <w:numFmt w:val="bullet"/>
+      <w:lvlText w:val=""/>
+      <w:lvlJc w:val="left"/>
+      <w:pPr>
+        <w:ind w:left="4320" w:hanging="360"/>
+      </w:pPr>
+      <w:rPr>
+        <w:rFonts w:ascii="Wingdings" w:hAnsi="Wingdings" w:hint="default"/>
+      </w:rPr>
+    </w:lvl>
+    <w:lvl w:ilvl="6" w:tplc="04090001" w:tentative="1">
+      <w:start w:val="1"/>
+      <w:numFmt w:val="bullet"/>
+      <w:lvlText w:val=""/>
+      <w:lvlJc w:val="left"/>
+      <w:pPr>
+        <w:ind w:left="5040" w:hanging="360"/>
+      </w:pPr>
+      <w:rPr>
+        <w:rFonts w:ascii="Symbol" w:hAnsi="Symbol" w:hint="default"/>
+      </w:rPr>
+    </w:lvl>
+    <w:lvl w:ilvl="7" w:tplc="04090003" w:tentative="1">
+      <w:start w:val="1"/>
+      <w:numFmt w:val="bullet"/>
+      <w:lvlText w:val="o"/>
+      <w:lvlJc w:val="left"/>
+      <w:pPr>
+        <w:ind w:left="5760" w:hanging="360"/>
+      </w:pPr>
+      <w:rPr>
+        <w:rFonts w:ascii="Courier New" w:hAnsi="Courier New" w:cs="Courier New" w:hint="default"/>
+      </w:rPr>
+    </w:lvl>
+    <w:lvl w:ilvl="8" w:tplc="04090005" w:tentative="1">
+      <w:start w:val="1"/>
+      <w:numFmt w:val="bullet"/>
+      <w:lvlText w:val=""/>
+      <w:lvlJc w:val="left"/>
+      <w:pPr>
+        <w:ind w:left="6480" w:hanging="360"/>
+      </w:pPr>
+      <w:rPr>
+        <w:rFonts w:ascii="Wingdings" w:hAnsi="Wingdings" w:hint="default"/>
+      </w:rPr>
+    </w:lvl>
+  </w:abstractNum>
+  <w:abstractNum w:abstractNumId="6" w15:restartNumberingAfterBreak="0">
     <w:nsid w:val="1C1D35EA"/>
     <w:multiLevelType w:val="hybridMultilevel"/>
     <w:tmpl w:val="06BCCF4A"/>
@@ -7076,7 +9729,7 @@
       </w:rPr>
     </w:lvl>
   </w:abstractNum>
-  <w:abstractNum w:abstractNumId="3" w15:restartNumberingAfterBreak="0">
+  <w:abstractNum w:abstractNumId="7" w15:restartNumberingAfterBreak="0">
     <w:nsid w:val="1C2562FD"/>
     <w:multiLevelType w:val="hybridMultilevel"/>
     <w:tmpl w:val="A3B285EE"/>
@@ -7189,7 +9842,7 @@
       </w:rPr>
     </w:lvl>
   </w:abstractNum>
-  <w:abstractNum w:abstractNumId="4" w15:restartNumberingAfterBreak="0">
+  <w:abstractNum w:abstractNumId="8" w15:restartNumberingAfterBreak="0">
     <w:nsid w:val="20E35179"/>
     <w:multiLevelType w:val="hybridMultilevel"/>
     <w:tmpl w:val="BD6A321A"/>
@@ -7302,7 +9955,7 @@
       </w:rPr>
     </w:lvl>
   </w:abstractNum>
-  <w:abstractNum w:abstractNumId="5" w15:restartNumberingAfterBreak="0">
+  <w:abstractNum w:abstractNumId="9" w15:restartNumberingAfterBreak="0">
     <w:nsid w:val="22BA7124"/>
     <w:multiLevelType w:val="hybridMultilevel"/>
     <w:tmpl w:val="65BE93C0"/>
@@ -7415,7 +10068,120 @@
       </w:rPr>
     </w:lvl>
   </w:abstractNum>
-  <w:abstractNum w:abstractNumId="6" w15:restartNumberingAfterBreak="0">
+  <w:abstractNum w:abstractNumId="10" w15:restartNumberingAfterBreak="0">
+    <w:nsid w:val="2554415B"/>
+    <w:multiLevelType w:val="hybridMultilevel"/>
+    <w:tmpl w:val="14542004"/>
+    <w:lvl w:ilvl="0" w:tplc="04090001">
+      <w:start w:val="1"/>
+      <w:numFmt w:val="bullet"/>
+      <w:lvlText w:val=""/>
+      <w:lvlJc w:val="left"/>
+      <w:pPr>
+        <w:ind w:left="720" w:hanging="360"/>
+      </w:pPr>
+      <w:rPr>
+        <w:rFonts w:ascii="Symbol" w:hAnsi="Symbol" w:hint="default"/>
+      </w:rPr>
+    </w:lvl>
+    <w:lvl w:ilvl="1" w:tplc="04090003" w:tentative="1">
+      <w:start w:val="1"/>
+      <w:numFmt w:val="bullet"/>
+      <w:lvlText w:val="o"/>
+      <w:lvlJc w:val="left"/>
+      <w:pPr>
+        <w:ind w:left="1440" w:hanging="360"/>
+      </w:pPr>
+      <w:rPr>
+        <w:rFonts w:ascii="Courier New" w:hAnsi="Courier New" w:cs="Courier New" w:hint="default"/>
+      </w:rPr>
+    </w:lvl>
+    <w:lvl w:ilvl="2" w:tplc="04090005" w:tentative="1">
+      <w:start w:val="1"/>
+      <w:numFmt w:val="bullet"/>
+      <w:lvlText w:val=""/>
+      <w:lvlJc w:val="left"/>
+      <w:pPr>
+        <w:ind w:left="2160" w:hanging="360"/>
+      </w:pPr>
+      <w:rPr>
+        <w:rFonts w:ascii="Wingdings" w:hAnsi="Wingdings" w:hint="default"/>
+      </w:rPr>
+    </w:lvl>
+    <w:lvl w:ilvl="3" w:tplc="04090001" w:tentative="1">
+      <w:start w:val="1"/>
+      <w:numFmt w:val="bullet"/>
+      <w:lvlText w:val=""/>
+      <w:lvlJc w:val="left"/>
+      <w:pPr>
+        <w:ind w:left="2880" w:hanging="360"/>
+      </w:pPr>
+      <w:rPr>
+        <w:rFonts w:ascii="Symbol" w:hAnsi="Symbol" w:hint="default"/>
+      </w:rPr>
+    </w:lvl>
+    <w:lvl w:ilvl="4" w:tplc="04090003" w:tentative="1">
+      <w:start w:val="1"/>
+      <w:numFmt w:val="bullet"/>
+      <w:lvlText w:val="o"/>
+      <w:lvlJc w:val="left"/>
+      <w:pPr>
+        <w:ind w:left="3600" w:hanging="360"/>
+      </w:pPr>
+      <w:rPr>
+        <w:rFonts w:ascii="Courier New" w:hAnsi="Courier New" w:cs="Courier New" w:hint="default"/>
+      </w:rPr>
+    </w:lvl>
+    <w:lvl w:ilvl="5" w:tplc="04090005" w:tentative="1">
+      <w:start w:val="1"/>
+      <w:numFmt w:val="bullet"/>
+      <w:lvlText w:val=""/>
+      <w:lvlJc w:val="left"/>
+      <w:pPr>
+        <w:ind w:left="4320" w:hanging="360"/>
+      </w:pPr>
+      <w:rPr>
+        <w:rFonts w:ascii="Wingdings" w:hAnsi="Wingdings" w:hint="default"/>
+      </w:rPr>
+    </w:lvl>
+    <w:lvl w:ilvl="6" w:tplc="04090001" w:tentative="1">
+      <w:start w:val="1"/>
+      <w:numFmt w:val="bullet"/>
+      <w:lvlText w:val=""/>
+      <w:lvlJc w:val="left"/>
+      <w:pPr>
+        <w:ind w:left="5040" w:hanging="360"/>
+      </w:pPr>
+      <w:rPr>
+        <w:rFonts w:ascii="Symbol" w:hAnsi="Symbol" w:hint="default"/>
+      </w:rPr>
+    </w:lvl>
+    <w:lvl w:ilvl="7" w:tplc="04090003" w:tentative="1">
+      <w:start w:val="1"/>
+      <w:numFmt w:val="bullet"/>
+      <w:lvlText w:val="o"/>
+      <w:lvlJc w:val="left"/>
+      <w:pPr>
+        <w:ind w:left="5760" w:hanging="360"/>
+      </w:pPr>
+      <w:rPr>
+        <w:rFonts w:ascii="Courier New" w:hAnsi="Courier New" w:cs="Courier New" w:hint="default"/>
+      </w:rPr>
+    </w:lvl>
+    <w:lvl w:ilvl="8" w:tplc="04090005" w:tentative="1">
+      <w:start w:val="1"/>
+      <w:numFmt w:val="bullet"/>
+      <w:lvlText w:val=""/>
+      <w:lvlJc w:val="left"/>
+      <w:pPr>
+        <w:ind w:left="6480" w:hanging="360"/>
+      </w:pPr>
+      <w:rPr>
+        <w:rFonts w:ascii="Wingdings" w:hAnsi="Wingdings" w:hint="default"/>
+      </w:rPr>
+    </w:lvl>
+  </w:abstractNum>
+  <w:abstractNum w:abstractNumId="11" w15:restartNumberingAfterBreak="0">
     <w:nsid w:val="2A774D85"/>
     <w:multiLevelType w:val="hybridMultilevel"/>
     <w:tmpl w:val="A9EE79B6"/>
@@ -7528,7 +10294,7 @@
       </w:rPr>
     </w:lvl>
   </w:abstractNum>
-  <w:abstractNum w:abstractNumId="7" w15:restartNumberingAfterBreak="0">
+  <w:abstractNum w:abstractNumId="12" w15:restartNumberingAfterBreak="0">
     <w:nsid w:val="2BCD18EB"/>
     <w:multiLevelType w:val="hybridMultilevel"/>
     <w:tmpl w:val="58AAFF1C"/>
@@ -7642,7 +10408,120 @@
       </w:rPr>
     </w:lvl>
   </w:abstractNum>
-  <w:abstractNum w:abstractNumId="8" w15:restartNumberingAfterBreak="0">
+  <w:abstractNum w:abstractNumId="13" w15:restartNumberingAfterBreak="0">
+    <w:nsid w:val="2F201CE6"/>
+    <w:multiLevelType w:val="hybridMultilevel"/>
+    <w:tmpl w:val="9002171E"/>
+    <w:lvl w:ilvl="0" w:tplc="04090001">
+      <w:start w:val="1"/>
+      <w:numFmt w:val="bullet"/>
+      <w:lvlText w:val=""/>
+      <w:lvlJc w:val="left"/>
+      <w:pPr>
+        <w:ind w:left="720" w:hanging="360"/>
+      </w:pPr>
+      <w:rPr>
+        <w:rFonts w:ascii="Symbol" w:hAnsi="Symbol" w:hint="default"/>
+      </w:rPr>
+    </w:lvl>
+    <w:lvl w:ilvl="1" w:tplc="04090003" w:tentative="1">
+      <w:start w:val="1"/>
+      <w:numFmt w:val="bullet"/>
+      <w:lvlText w:val="o"/>
+      <w:lvlJc w:val="left"/>
+      <w:pPr>
+        <w:ind w:left="1440" w:hanging="360"/>
+      </w:pPr>
+      <w:rPr>
+        <w:rFonts w:ascii="Courier New" w:hAnsi="Courier New" w:cs="Courier New" w:hint="default"/>
+      </w:rPr>
+    </w:lvl>
+    <w:lvl w:ilvl="2" w:tplc="04090005" w:tentative="1">
+      <w:start w:val="1"/>
+      <w:numFmt w:val="bullet"/>
+      <w:lvlText w:val=""/>
+      <w:lvlJc w:val="left"/>
+      <w:pPr>
+        <w:ind w:left="2160" w:hanging="360"/>
+      </w:pPr>
+      <w:rPr>
+        <w:rFonts w:ascii="Wingdings" w:hAnsi="Wingdings" w:hint="default"/>
+      </w:rPr>
+    </w:lvl>
+    <w:lvl w:ilvl="3" w:tplc="04090001" w:tentative="1">
+      <w:start w:val="1"/>
+      <w:numFmt w:val="bullet"/>
+      <w:lvlText w:val=""/>
+      <w:lvlJc w:val="left"/>
+      <w:pPr>
+        <w:ind w:left="2880" w:hanging="360"/>
+      </w:pPr>
+      <w:rPr>
+        <w:rFonts w:ascii="Symbol" w:hAnsi="Symbol" w:hint="default"/>
+      </w:rPr>
+    </w:lvl>
+    <w:lvl w:ilvl="4" w:tplc="04090003" w:tentative="1">
+      <w:start w:val="1"/>
+      <w:numFmt w:val="bullet"/>
+      <w:lvlText w:val="o"/>
+      <w:lvlJc w:val="left"/>
+      <w:pPr>
+        <w:ind w:left="3600" w:hanging="360"/>
+      </w:pPr>
+      <w:rPr>
+        <w:rFonts w:ascii="Courier New" w:hAnsi="Courier New" w:cs="Courier New" w:hint="default"/>
+      </w:rPr>
+    </w:lvl>
+    <w:lvl w:ilvl="5" w:tplc="04090005" w:tentative="1">
+      <w:start w:val="1"/>
+      <w:numFmt w:val="bullet"/>
+      <w:lvlText w:val=""/>
+      <w:lvlJc w:val="left"/>
+      <w:pPr>
+        <w:ind w:left="4320" w:hanging="360"/>
+      </w:pPr>
+      <w:rPr>
+        <w:rFonts w:ascii="Wingdings" w:hAnsi="Wingdings" w:hint="default"/>
+      </w:rPr>
+    </w:lvl>
+    <w:lvl w:ilvl="6" w:tplc="04090001" w:tentative="1">
+      <w:start w:val="1"/>
+      <w:numFmt w:val="bullet"/>
+      <w:lvlText w:val=""/>
+      <w:lvlJc w:val="left"/>
+      <w:pPr>
+        <w:ind w:left="5040" w:hanging="360"/>
+      </w:pPr>
+      <w:rPr>
+        <w:rFonts w:ascii="Symbol" w:hAnsi="Symbol" w:hint="default"/>
+      </w:rPr>
+    </w:lvl>
+    <w:lvl w:ilvl="7" w:tplc="04090003" w:tentative="1">
+      <w:start w:val="1"/>
+      <w:numFmt w:val="bullet"/>
+      <w:lvlText w:val="o"/>
+      <w:lvlJc w:val="left"/>
+      <w:pPr>
+        <w:ind w:left="5760" w:hanging="360"/>
+      </w:pPr>
+      <w:rPr>
+        <w:rFonts w:ascii="Courier New" w:hAnsi="Courier New" w:cs="Courier New" w:hint="default"/>
+      </w:rPr>
+    </w:lvl>
+    <w:lvl w:ilvl="8" w:tplc="04090005" w:tentative="1">
+      <w:start w:val="1"/>
+      <w:numFmt w:val="bullet"/>
+      <w:lvlText w:val=""/>
+      <w:lvlJc w:val="left"/>
+      <w:pPr>
+        <w:ind w:left="6480" w:hanging="360"/>
+      </w:pPr>
+      <w:rPr>
+        <w:rFonts w:ascii="Wingdings" w:hAnsi="Wingdings" w:hint="default"/>
+      </w:rPr>
+    </w:lvl>
+  </w:abstractNum>
+  <w:abstractNum w:abstractNumId="14" w15:restartNumberingAfterBreak="0">
     <w:nsid w:val="2F615A1B"/>
     <w:multiLevelType w:val="hybridMultilevel"/>
     <w:tmpl w:val="0666AFF8"/>
@@ -7755,7 +10634,7 @@
       </w:rPr>
     </w:lvl>
   </w:abstractNum>
-  <w:abstractNum w:abstractNumId="9" w15:restartNumberingAfterBreak="0">
+  <w:abstractNum w:abstractNumId="15" w15:restartNumberingAfterBreak="0">
     <w:nsid w:val="30E87008"/>
     <w:multiLevelType w:val="hybridMultilevel"/>
     <w:tmpl w:val="884AF9E2"/>
@@ -7868,7 +10747,7 @@
       </w:rPr>
     </w:lvl>
   </w:abstractNum>
-  <w:abstractNum w:abstractNumId="10" w15:restartNumberingAfterBreak="0">
+  <w:abstractNum w:abstractNumId="16" w15:restartNumberingAfterBreak="0">
     <w:nsid w:val="34CD47AE"/>
     <w:multiLevelType w:val="hybridMultilevel"/>
     <w:tmpl w:val="324A9A68"/>
@@ -7981,7 +10860,7 @@
       </w:rPr>
     </w:lvl>
   </w:abstractNum>
-  <w:abstractNum w:abstractNumId="11" w15:restartNumberingAfterBreak="0">
+  <w:abstractNum w:abstractNumId="17" w15:restartNumberingAfterBreak="0">
     <w:nsid w:val="35E26AE3"/>
     <w:multiLevelType w:val="hybridMultilevel"/>
     <w:tmpl w:val="9170DF36"/>
@@ -8094,7 +10973,7 @@
       </w:rPr>
     </w:lvl>
   </w:abstractNum>
-  <w:abstractNum w:abstractNumId="12" w15:restartNumberingAfterBreak="0">
+  <w:abstractNum w:abstractNumId="18" w15:restartNumberingAfterBreak="0">
     <w:nsid w:val="39E95EF2"/>
     <w:multiLevelType w:val="hybridMultilevel"/>
     <w:tmpl w:val="8560517C"/>
@@ -8207,7 +11086,7 @@
       </w:rPr>
     </w:lvl>
   </w:abstractNum>
-  <w:abstractNum w:abstractNumId="13" w15:restartNumberingAfterBreak="0">
+  <w:abstractNum w:abstractNumId="19" w15:restartNumberingAfterBreak="0">
     <w:nsid w:val="3A492FC2"/>
     <w:multiLevelType w:val="hybridMultilevel"/>
     <w:tmpl w:val="9F5ABE72"/>
@@ -8320,7 +11199,7 @@
       </w:rPr>
     </w:lvl>
   </w:abstractNum>
-  <w:abstractNum w:abstractNumId="14" w15:restartNumberingAfterBreak="0">
+  <w:abstractNum w:abstractNumId="20" w15:restartNumberingAfterBreak="0">
     <w:nsid w:val="3C3277E5"/>
     <w:multiLevelType w:val="hybridMultilevel"/>
     <w:tmpl w:val="663ED86A"/>
@@ -8433,7 +11312,7 @@
       </w:rPr>
     </w:lvl>
   </w:abstractNum>
-  <w:abstractNum w:abstractNumId="15" w15:restartNumberingAfterBreak="0">
+  <w:abstractNum w:abstractNumId="21" w15:restartNumberingAfterBreak="0">
     <w:nsid w:val="3E5045EF"/>
     <w:multiLevelType w:val="hybridMultilevel"/>
     <w:tmpl w:val="469078C0"/>
@@ -8546,7 +11425,7 @@
       </w:rPr>
     </w:lvl>
   </w:abstractNum>
-  <w:abstractNum w:abstractNumId="16" w15:restartNumberingAfterBreak="0">
+  <w:abstractNum w:abstractNumId="22" w15:restartNumberingAfterBreak="0">
     <w:nsid w:val="3F875C89"/>
     <w:multiLevelType w:val="hybridMultilevel"/>
     <w:tmpl w:val="76CE2E82"/>
@@ -8659,7 +11538,459 @@
       </w:rPr>
     </w:lvl>
   </w:abstractNum>
-  <w:abstractNum w:abstractNumId="17" w15:restartNumberingAfterBreak="0">
+  <w:abstractNum w:abstractNumId="23" w15:restartNumberingAfterBreak="0">
+    <w:nsid w:val="414659AA"/>
+    <w:multiLevelType w:val="hybridMultilevel"/>
+    <w:tmpl w:val="CCDC8982"/>
+    <w:lvl w:ilvl="0" w:tplc="04090001">
+      <w:start w:val="1"/>
+      <w:numFmt w:val="bullet"/>
+      <w:lvlText w:val=""/>
+      <w:lvlJc w:val="left"/>
+      <w:pPr>
+        <w:ind w:left="720" w:hanging="360"/>
+      </w:pPr>
+      <w:rPr>
+        <w:rFonts w:ascii="Symbol" w:hAnsi="Symbol" w:hint="default"/>
+      </w:rPr>
+    </w:lvl>
+    <w:lvl w:ilvl="1" w:tplc="04090003" w:tentative="1">
+      <w:start w:val="1"/>
+      <w:numFmt w:val="bullet"/>
+      <w:lvlText w:val="o"/>
+      <w:lvlJc w:val="left"/>
+      <w:pPr>
+        <w:ind w:left="1440" w:hanging="360"/>
+      </w:pPr>
+      <w:rPr>
+        <w:rFonts w:ascii="Courier New" w:hAnsi="Courier New" w:cs="Courier New" w:hint="default"/>
+      </w:rPr>
+    </w:lvl>
+    <w:lvl w:ilvl="2" w:tplc="04090005" w:tentative="1">
+      <w:start w:val="1"/>
+      <w:numFmt w:val="bullet"/>
+      <w:lvlText w:val=""/>
+      <w:lvlJc w:val="left"/>
+      <w:pPr>
+        <w:ind w:left="2160" w:hanging="360"/>
+      </w:pPr>
+      <w:rPr>
+        <w:rFonts w:ascii="Wingdings" w:hAnsi="Wingdings" w:hint="default"/>
+      </w:rPr>
+    </w:lvl>
+    <w:lvl w:ilvl="3" w:tplc="04090001" w:tentative="1">
+      <w:start w:val="1"/>
+      <w:numFmt w:val="bullet"/>
+      <w:lvlText w:val=""/>
+      <w:lvlJc w:val="left"/>
+      <w:pPr>
+        <w:ind w:left="2880" w:hanging="360"/>
+      </w:pPr>
+      <w:rPr>
+        <w:rFonts w:ascii="Symbol" w:hAnsi="Symbol" w:hint="default"/>
+      </w:rPr>
+    </w:lvl>
+    <w:lvl w:ilvl="4" w:tplc="04090003" w:tentative="1">
+      <w:start w:val="1"/>
+      <w:numFmt w:val="bullet"/>
+      <w:lvlText w:val="o"/>
+      <w:lvlJc w:val="left"/>
+      <w:pPr>
+        <w:ind w:left="3600" w:hanging="360"/>
+      </w:pPr>
+      <w:rPr>
+        <w:rFonts w:ascii="Courier New" w:hAnsi="Courier New" w:cs="Courier New" w:hint="default"/>
+      </w:rPr>
+    </w:lvl>
+    <w:lvl w:ilvl="5" w:tplc="04090005" w:tentative="1">
+      <w:start w:val="1"/>
+      <w:numFmt w:val="bullet"/>
+      <w:lvlText w:val=""/>
+      <w:lvlJc w:val="left"/>
+      <w:pPr>
+        <w:ind w:left="4320" w:hanging="360"/>
+      </w:pPr>
+      <w:rPr>
+        <w:rFonts w:ascii="Wingdings" w:hAnsi="Wingdings" w:hint="default"/>
+      </w:rPr>
+    </w:lvl>
+    <w:lvl w:ilvl="6" w:tplc="04090001" w:tentative="1">
+      <w:start w:val="1"/>
+      <w:numFmt w:val="bullet"/>
+      <w:lvlText w:val=""/>
+      <w:lvlJc w:val="left"/>
+      <w:pPr>
+        <w:ind w:left="5040" w:hanging="360"/>
+      </w:pPr>
+      <w:rPr>
+        <w:rFonts w:ascii="Symbol" w:hAnsi="Symbol" w:hint="default"/>
+      </w:rPr>
+    </w:lvl>
+    <w:lvl w:ilvl="7" w:tplc="04090003" w:tentative="1">
+      <w:start w:val="1"/>
+      <w:numFmt w:val="bullet"/>
+      <w:lvlText w:val="o"/>
+      <w:lvlJc w:val="left"/>
+      <w:pPr>
+        <w:ind w:left="5760" w:hanging="360"/>
+      </w:pPr>
+      <w:rPr>
+        <w:rFonts w:ascii="Courier New" w:hAnsi="Courier New" w:cs="Courier New" w:hint="default"/>
+      </w:rPr>
+    </w:lvl>
+    <w:lvl w:ilvl="8" w:tplc="04090005" w:tentative="1">
+      <w:start w:val="1"/>
+      <w:numFmt w:val="bullet"/>
+      <w:lvlText w:val=""/>
+      <w:lvlJc w:val="left"/>
+      <w:pPr>
+        <w:ind w:left="6480" w:hanging="360"/>
+      </w:pPr>
+      <w:rPr>
+        <w:rFonts w:ascii="Wingdings" w:hAnsi="Wingdings" w:hint="default"/>
+      </w:rPr>
+    </w:lvl>
+  </w:abstractNum>
+  <w:abstractNum w:abstractNumId="24" w15:restartNumberingAfterBreak="0">
+    <w:nsid w:val="44FE0E77"/>
+    <w:multiLevelType w:val="hybridMultilevel"/>
+    <w:tmpl w:val="36F848CA"/>
+    <w:lvl w:ilvl="0" w:tplc="04090001">
+      <w:start w:val="1"/>
+      <w:numFmt w:val="bullet"/>
+      <w:lvlText w:val=""/>
+      <w:lvlJc w:val="left"/>
+      <w:pPr>
+        <w:ind w:left="720" w:hanging="360"/>
+      </w:pPr>
+      <w:rPr>
+        <w:rFonts w:ascii="Symbol" w:hAnsi="Symbol" w:hint="default"/>
+      </w:rPr>
+    </w:lvl>
+    <w:lvl w:ilvl="1" w:tplc="04090003" w:tentative="1">
+      <w:start w:val="1"/>
+      <w:numFmt w:val="bullet"/>
+      <w:lvlText w:val="o"/>
+      <w:lvlJc w:val="left"/>
+      <w:pPr>
+        <w:ind w:left="1440" w:hanging="360"/>
+      </w:pPr>
+      <w:rPr>
+        <w:rFonts w:ascii="Courier New" w:hAnsi="Courier New" w:cs="Courier New" w:hint="default"/>
+      </w:rPr>
+    </w:lvl>
+    <w:lvl w:ilvl="2" w:tplc="04090005" w:tentative="1">
+      <w:start w:val="1"/>
+      <w:numFmt w:val="bullet"/>
+      <w:lvlText w:val=""/>
+      <w:lvlJc w:val="left"/>
+      <w:pPr>
+        <w:ind w:left="2160" w:hanging="360"/>
+      </w:pPr>
+      <w:rPr>
+        <w:rFonts w:ascii="Wingdings" w:hAnsi="Wingdings" w:hint="default"/>
+      </w:rPr>
+    </w:lvl>
+    <w:lvl w:ilvl="3" w:tplc="04090001" w:tentative="1">
+      <w:start w:val="1"/>
+      <w:numFmt w:val="bullet"/>
+      <w:lvlText w:val=""/>
+      <w:lvlJc w:val="left"/>
+      <w:pPr>
+        <w:ind w:left="2880" w:hanging="360"/>
+      </w:pPr>
+      <w:rPr>
+        <w:rFonts w:ascii="Symbol" w:hAnsi="Symbol" w:hint="default"/>
+      </w:rPr>
+    </w:lvl>
+    <w:lvl w:ilvl="4" w:tplc="04090003" w:tentative="1">
+      <w:start w:val="1"/>
+      <w:numFmt w:val="bullet"/>
+      <w:lvlText w:val="o"/>
+      <w:lvlJc w:val="left"/>
+      <w:pPr>
+        <w:ind w:left="3600" w:hanging="360"/>
+      </w:pPr>
+      <w:rPr>
+        <w:rFonts w:ascii="Courier New" w:hAnsi="Courier New" w:cs="Courier New" w:hint="default"/>
+      </w:rPr>
+    </w:lvl>
+    <w:lvl w:ilvl="5" w:tplc="04090005" w:tentative="1">
+      <w:start w:val="1"/>
+      <w:numFmt w:val="bullet"/>
+      <w:lvlText w:val=""/>
+      <w:lvlJc w:val="left"/>
+      <w:pPr>
+        <w:ind w:left="4320" w:hanging="360"/>
+      </w:pPr>
+      <w:rPr>
+        <w:rFonts w:ascii="Wingdings" w:hAnsi="Wingdings" w:hint="default"/>
+      </w:rPr>
+    </w:lvl>
+    <w:lvl w:ilvl="6" w:tplc="04090001" w:tentative="1">
+      <w:start w:val="1"/>
+      <w:numFmt w:val="bullet"/>
+      <w:lvlText w:val=""/>
+      <w:lvlJc w:val="left"/>
+      <w:pPr>
+        <w:ind w:left="5040" w:hanging="360"/>
+      </w:pPr>
+      <w:rPr>
+        <w:rFonts w:ascii="Symbol" w:hAnsi="Symbol" w:hint="default"/>
+      </w:rPr>
+    </w:lvl>
+    <w:lvl w:ilvl="7" w:tplc="04090003" w:tentative="1">
+      <w:start w:val="1"/>
+      <w:numFmt w:val="bullet"/>
+      <w:lvlText w:val="o"/>
+      <w:lvlJc w:val="left"/>
+      <w:pPr>
+        <w:ind w:left="5760" w:hanging="360"/>
+      </w:pPr>
+      <w:rPr>
+        <w:rFonts w:ascii="Courier New" w:hAnsi="Courier New" w:cs="Courier New" w:hint="default"/>
+      </w:rPr>
+    </w:lvl>
+    <w:lvl w:ilvl="8" w:tplc="04090005" w:tentative="1">
+      <w:start w:val="1"/>
+      <w:numFmt w:val="bullet"/>
+      <w:lvlText w:val=""/>
+      <w:lvlJc w:val="left"/>
+      <w:pPr>
+        <w:ind w:left="6480" w:hanging="360"/>
+      </w:pPr>
+      <w:rPr>
+        <w:rFonts w:ascii="Wingdings" w:hAnsi="Wingdings" w:hint="default"/>
+      </w:rPr>
+    </w:lvl>
+  </w:abstractNum>
+  <w:abstractNum w:abstractNumId="25" w15:restartNumberingAfterBreak="0">
+    <w:nsid w:val="4C981CD9"/>
+    <w:multiLevelType w:val="hybridMultilevel"/>
+    <w:tmpl w:val="29A4F042"/>
+    <w:lvl w:ilvl="0" w:tplc="04090001">
+      <w:start w:val="1"/>
+      <w:numFmt w:val="bullet"/>
+      <w:lvlText w:val=""/>
+      <w:lvlJc w:val="left"/>
+      <w:pPr>
+        <w:ind w:left="720" w:hanging="360"/>
+      </w:pPr>
+      <w:rPr>
+        <w:rFonts w:ascii="Symbol" w:hAnsi="Symbol" w:hint="default"/>
+      </w:rPr>
+    </w:lvl>
+    <w:lvl w:ilvl="1" w:tplc="04090003" w:tentative="1">
+      <w:start w:val="1"/>
+      <w:numFmt w:val="bullet"/>
+      <w:lvlText w:val="o"/>
+      <w:lvlJc w:val="left"/>
+      <w:pPr>
+        <w:ind w:left="1440" w:hanging="360"/>
+      </w:pPr>
+      <w:rPr>
+        <w:rFonts w:ascii="Courier New" w:hAnsi="Courier New" w:cs="Courier New" w:hint="default"/>
+      </w:rPr>
+    </w:lvl>
+    <w:lvl w:ilvl="2" w:tplc="04090005" w:tentative="1">
+      <w:start w:val="1"/>
+      <w:numFmt w:val="bullet"/>
+      <w:lvlText w:val=""/>
+      <w:lvlJc w:val="left"/>
+      <w:pPr>
+        <w:ind w:left="2160" w:hanging="360"/>
+      </w:pPr>
+      <w:rPr>
+        <w:rFonts w:ascii="Wingdings" w:hAnsi="Wingdings" w:hint="default"/>
+      </w:rPr>
+    </w:lvl>
+    <w:lvl w:ilvl="3" w:tplc="04090001" w:tentative="1">
+      <w:start w:val="1"/>
+      <w:numFmt w:val="bullet"/>
+      <w:lvlText w:val=""/>
+      <w:lvlJc w:val="left"/>
+      <w:pPr>
+        <w:ind w:left="2880" w:hanging="360"/>
+      </w:pPr>
+      <w:rPr>
+        <w:rFonts w:ascii="Symbol" w:hAnsi="Symbol" w:hint="default"/>
+      </w:rPr>
+    </w:lvl>
+    <w:lvl w:ilvl="4" w:tplc="04090003" w:tentative="1">
+      <w:start w:val="1"/>
+      <w:numFmt w:val="bullet"/>
+      <w:lvlText w:val="o"/>
+      <w:lvlJc w:val="left"/>
+      <w:pPr>
+        <w:ind w:left="3600" w:hanging="360"/>
+      </w:pPr>
+      <w:rPr>
+        <w:rFonts w:ascii="Courier New" w:hAnsi="Courier New" w:cs="Courier New" w:hint="default"/>
+      </w:rPr>
+    </w:lvl>
+    <w:lvl w:ilvl="5" w:tplc="04090005" w:tentative="1">
+      <w:start w:val="1"/>
+      <w:numFmt w:val="bullet"/>
+      <w:lvlText w:val=""/>
+      <w:lvlJc w:val="left"/>
+      <w:pPr>
+        <w:ind w:left="4320" w:hanging="360"/>
+      </w:pPr>
+      <w:rPr>
+        <w:rFonts w:ascii="Wingdings" w:hAnsi="Wingdings" w:hint="default"/>
+      </w:rPr>
+    </w:lvl>
+    <w:lvl w:ilvl="6" w:tplc="04090001" w:tentative="1">
+      <w:start w:val="1"/>
+      <w:numFmt w:val="bullet"/>
+      <w:lvlText w:val=""/>
+      <w:lvlJc w:val="left"/>
+      <w:pPr>
+        <w:ind w:left="5040" w:hanging="360"/>
+      </w:pPr>
+      <w:rPr>
+        <w:rFonts w:ascii="Symbol" w:hAnsi="Symbol" w:hint="default"/>
+      </w:rPr>
+    </w:lvl>
+    <w:lvl w:ilvl="7" w:tplc="04090003" w:tentative="1">
+      <w:start w:val="1"/>
+      <w:numFmt w:val="bullet"/>
+      <w:lvlText w:val="o"/>
+      <w:lvlJc w:val="left"/>
+      <w:pPr>
+        <w:ind w:left="5760" w:hanging="360"/>
+      </w:pPr>
+      <w:rPr>
+        <w:rFonts w:ascii="Courier New" w:hAnsi="Courier New" w:cs="Courier New" w:hint="default"/>
+      </w:rPr>
+    </w:lvl>
+    <w:lvl w:ilvl="8" w:tplc="04090005" w:tentative="1">
+      <w:start w:val="1"/>
+      <w:numFmt w:val="bullet"/>
+      <w:lvlText w:val=""/>
+      <w:lvlJc w:val="left"/>
+      <w:pPr>
+        <w:ind w:left="6480" w:hanging="360"/>
+      </w:pPr>
+      <w:rPr>
+        <w:rFonts w:ascii="Wingdings" w:hAnsi="Wingdings" w:hint="default"/>
+      </w:rPr>
+    </w:lvl>
+  </w:abstractNum>
+  <w:abstractNum w:abstractNumId="26" w15:restartNumberingAfterBreak="0">
+    <w:nsid w:val="4DA15110"/>
+    <w:multiLevelType w:val="hybridMultilevel"/>
+    <w:tmpl w:val="157A69E6"/>
+    <w:lvl w:ilvl="0" w:tplc="04090001">
+      <w:start w:val="1"/>
+      <w:numFmt w:val="bullet"/>
+      <w:lvlText w:val=""/>
+      <w:lvlJc w:val="left"/>
+      <w:pPr>
+        <w:ind w:left="720" w:hanging="360"/>
+      </w:pPr>
+      <w:rPr>
+        <w:rFonts w:ascii="Symbol" w:hAnsi="Symbol" w:hint="default"/>
+      </w:rPr>
+    </w:lvl>
+    <w:lvl w:ilvl="1" w:tplc="04090003" w:tentative="1">
+      <w:start w:val="1"/>
+      <w:numFmt w:val="bullet"/>
+      <w:lvlText w:val="o"/>
+      <w:lvlJc w:val="left"/>
+      <w:pPr>
+        <w:ind w:left="1440" w:hanging="360"/>
+      </w:pPr>
+      <w:rPr>
+        <w:rFonts w:ascii="Courier New" w:hAnsi="Courier New" w:cs="Courier New" w:hint="default"/>
+      </w:rPr>
+    </w:lvl>
+    <w:lvl w:ilvl="2" w:tplc="04090005" w:tentative="1">
+      <w:start w:val="1"/>
+      <w:numFmt w:val="bullet"/>
+      <w:lvlText w:val=""/>
+      <w:lvlJc w:val="left"/>
+      <w:pPr>
+        <w:ind w:left="2160" w:hanging="360"/>
+      </w:pPr>
+      <w:rPr>
+        <w:rFonts w:ascii="Wingdings" w:hAnsi="Wingdings" w:hint="default"/>
+      </w:rPr>
+    </w:lvl>
+    <w:lvl w:ilvl="3" w:tplc="04090001" w:tentative="1">
+      <w:start w:val="1"/>
+      <w:numFmt w:val="bullet"/>
+      <w:lvlText w:val=""/>
+      <w:lvlJc w:val="left"/>
+      <w:pPr>
+        <w:ind w:left="2880" w:hanging="360"/>
+      </w:pPr>
+      <w:rPr>
+        <w:rFonts w:ascii="Symbol" w:hAnsi="Symbol" w:hint="default"/>
+      </w:rPr>
+    </w:lvl>
+    <w:lvl w:ilvl="4" w:tplc="04090003" w:tentative="1">
+      <w:start w:val="1"/>
+      <w:numFmt w:val="bullet"/>
+      <w:lvlText w:val="o"/>
+      <w:lvlJc w:val="left"/>
+      <w:pPr>
+        <w:ind w:left="3600" w:hanging="360"/>
+      </w:pPr>
+      <w:rPr>
+        <w:rFonts w:ascii="Courier New" w:hAnsi="Courier New" w:cs="Courier New" w:hint="default"/>
+      </w:rPr>
+    </w:lvl>
+    <w:lvl w:ilvl="5" w:tplc="04090005" w:tentative="1">
+      <w:start w:val="1"/>
+      <w:numFmt w:val="bullet"/>
+      <w:lvlText w:val=""/>
+      <w:lvlJc w:val="left"/>
+      <w:pPr>
+        <w:ind w:left="4320" w:hanging="360"/>
+      </w:pPr>
+      <w:rPr>
+        <w:rFonts w:ascii="Wingdings" w:hAnsi="Wingdings" w:hint="default"/>
+      </w:rPr>
+    </w:lvl>
+    <w:lvl w:ilvl="6" w:tplc="04090001" w:tentative="1">
+      <w:start w:val="1"/>
+      <w:numFmt w:val="bullet"/>
+      <w:lvlText w:val=""/>
+      <w:lvlJc w:val="left"/>
+      <w:pPr>
+        <w:ind w:left="5040" w:hanging="360"/>
+      </w:pPr>
+      <w:rPr>
+        <w:rFonts w:ascii="Symbol" w:hAnsi="Symbol" w:hint="default"/>
+      </w:rPr>
+    </w:lvl>
+    <w:lvl w:ilvl="7" w:tplc="04090003" w:tentative="1">
+      <w:start w:val="1"/>
+      <w:numFmt w:val="bullet"/>
+      <w:lvlText w:val="o"/>
+      <w:lvlJc w:val="left"/>
+      <w:pPr>
+        <w:ind w:left="5760" w:hanging="360"/>
+      </w:pPr>
+      <w:rPr>
+        <w:rFonts w:ascii="Courier New" w:hAnsi="Courier New" w:cs="Courier New" w:hint="default"/>
+      </w:rPr>
+    </w:lvl>
+    <w:lvl w:ilvl="8" w:tplc="04090005" w:tentative="1">
+      <w:start w:val="1"/>
+      <w:numFmt w:val="bullet"/>
+      <w:lvlText w:val=""/>
+      <w:lvlJc w:val="left"/>
+      <w:pPr>
+        <w:ind w:left="6480" w:hanging="360"/>
+      </w:pPr>
+      <w:rPr>
+        <w:rFonts w:ascii="Wingdings" w:hAnsi="Wingdings" w:hint="default"/>
+      </w:rPr>
+    </w:lvl>
+  </w:abstractNum>
+  <w:abstractNum w:abstractNumId="27" w15:restartNumberingAfterBreak="0">
     <w:nsid w:val="514C24ED"/>
     <w:multiLevelType w:val="hybridMultilevel"/>
     <w:tmpl w:val="C826CED4"/>
@@ -8772,7 +12103,120 @@
       </w:rPr>
     </w:lvl>
   </w:abstractNum>
-  <w:abstractNum w:abstractNumId="18" w15:restartNumberingAfterBreak="0">
+  <w:abstractNum w:abstractNumId="28" w15:restartNumberingAfterBreak="0">
+    <w:nsid w:val="51794FBC"/>
+    <w:multiLevelType w:val="hybridMultilevel"/>
+    <w:tmpl w:val="270C7F58"/>
+    <w:lvl w:ilvl="0" w:tplc="04090001">
+      <w:start w:val="1"/>
+      <w:numFmt w:val="bullet"/>
+      <w:lvlText w:val=""/>
+      <w:lvlJc w:val="left"/>
+      <w:pPr>
+        <w:ind w:left="720" w:hanging="360"/>
+      </w:pPr>
+      <w:rPr>
+        <w:rFonts w:ascii="Symbol" w:hAnsi="Symbol" w:hint="default"/>
+      </w:rPr>
+    </w:lvl>
+    <w:lvl w:ilvl="1" w:tplc="04090003" w:tentative="1">
+      <w:start w:val="1"/>
+      <w:numFmt w:val="bullet"/>
+      <w:lvlText w:val="o"/>
+      <w:lvlJc w:val="left"/>
+      <w:pPr>
+        <w:ind w:left="1440" w:hanging="360"/>
+      </w:pPr>
+      <w:rPr>
+        <w:rFonts w:ascii="Courier New" w:hAnsi="Courier New" w:cs="Courier New" w:hint="default"/>
+      </w:rPr>
+    </w:lvl>
+    <w:lvl w:ilvl="2" w:tplc="04090005" w:tentative="1">
+      <w:start w:val="1"/>
+      <w:numFmt w:val="bullet"/>
+      <w:lvlText w:val=""/>
+      <w:lvlJc w:val="left"/>
+      <w:pPr>
+        <w:ind w:left="2160" w:hanging="360"/>
+      </w:pPr>
+      <w:rPr>
+        <w:rFonts w:ascii="Wingdings" w:hAnsi="Wingdings" w:hint="default"/>
+      </w:rPr>
+    </w:lvl>
+    <w:lvl w:ilvl="3" w:tplc="04090001" w:tentative="1">
+      <w:start w:val="1"/>
+      <w:numFmt w:val="bullet"/>
+      <w:lvlText w:val=""/>
+      <w:lvlJc w:val="left"/>
+      <w:pPr>
+        <w:ind w:left="2880" w:hanging="360"/>
+      </w:pPr>
+      <w:rPr>
+        <w:rFonts w:ascii="Symbol" w:hAnsi="Symbol" w:hint="default"/>
+      </w:rPr>
+    </w:lvl>
+    <w:lvl w:ilvl="4" w:tplc="04090003" w:tentative="1">
+      <w:start w:val="1"/>
+      <w:numFmt w:val="bullet"/>
+      <w:lvlText w:val="o"/>
+      <w:lvlJc w:val="left"/>
+      <w:pPr>
+        <w:ind w:left="3600" w:hanging="360"/>
+      </w:pPr>
+      <w:rPr>
+        <w:rFonts w:ascii="Courier New" w:hAnsi="Courier New" w:cs="Courier New" w:hint="default"/>
+      </w:rPr>
+    </w:lvl>
+    <w:lvl w:ilvl="5" w:tplc="04090005" w:tentative="1">
+      <w:start w:val="1"/>
+      <w:numFmt w:val="bullet"/>
+      <w:lvlText w:val=""/>
+      <w:lvlJc w:val="left"/>
+      <w:pPr>
+        <w:ind w:left="4320" w:hanging="360"/>
+      </w:pPr>
+      <w:rPr>
+        <w:rFonts w:ascii="Wingdings" w:hAnsi="Wingdings" w:hint="default"/>
+      </w:rPr>
+    </w:lvl>
+    <w:lvl w:ilvl="6" w:tplc="04090001" w:tentative="1">
+      <w:start w:val="1"/>
+      <w:numFmt w:val="bullet"/>
+      <w:lvlText w:val=""/>
+      <w:lvlJc w:val="left"/>
+      <w:pPr>
+        <w:ind w:left="5040" w:hanging="360"/>
+      </w:pPr>
+      <w:rPr>
+        <w:rFonts w:ascii="Symbol" w:hAnsi="Symbol" w:hint="default"/>
+      </w:rPr>
+    </w:lvl>
+    <w:lvl w:ilvl="7" w:tplc="04090003" w:tentative="1">
+      <w:start w:val="1"/>
+      <w:numFmt w:val="bullet"/>
+      <w:lvlText w:val="o"/>
+      <w:lvlJc w:val="left"/>
+      <w:pPr>
+        <w:ind w:left="5760" w:hanging="360"/>
+      </w:pPr>
+      <w:rPr>
+        <w:rFonts w:ascii="Courier New" w:hAnsi="Courier New" w:cs="Courier New" w:hint="default"/>
+      </w:rPr>
+    </w:lvl>
+    <w:lvl w:ilvl="8" w:tplc="04090005" w:tentative="1">
+      <w:start w:val="1"/>
+      <w:numFmt w:val="bullet"/>
+      <w:lvlText w:val=""/>
+      <w:lvlJc w:val="left"/>
+      <w:pPr>
+        <w:ind w:left="6480" w:hanging="360"/>
+      </w:pPr>
+      <w:rPr>
+        <w:rFonts w:ascii="Wingdings" w:hAnsi="Wingdings" w:hint="default"/>
+      </w:rPr>
+    </w:lvl>
+  </w:abstractNum>
+  <w:abstractNum w:abstractNumId="29" w15:restartNumberingAfterBreak="0">
     <w:nsid w:val="61E55BE7"/>
     <w:multiLevelType w:val="hybridMultilevel"/>
     <w:tmpl w:val="CE7C1F8A"/>
@@ -8885,7 +12329,7 @@
       </w:rPr>
     </w:lvl>
   </w:abstractNum>
-  <w:abstractNum w:abstractNumId="19" w15:restartNumberingAfterBreak="0">
+  <w:abstractNum w:abstractNumId="30" w15:restartNumberingAfterBreak="0">
     <w:nsid w:val="6BDA4A06"/>
     <w:multiLevelType w:val="hybridMultilevel"/>
     <w:tmpl w:val="1BA00EAE"/>
@@ -8998,7 +12442,7 @@
       </w:rPr>
     </w:lvl>
   </w:abstractNum>
-  <w:abstractNum w:abstractNumId="20" w15:restartNumberingAfterBreak="0">
+  <w:abstractNum w:abstractNumId="31" w15:restartNumberingAfterBreak="0">
     <w:nsid w:val="6C8E4DF4"/>
     <w:multiLevelType w:val="hybridMultilevel"/>
     <w:tmpl w:val="7F267804"/>
@@ -9111,7 +12555,120 @@
       </w:rPr>
     </w:lvl>
   </w:abstractNum>
-  <w:abstractNum w:abstractNumId="21" w15:restartNumberingAfterBreak="0">
+  <w:abstractNum w:abstractNumId="32" w15:restartNumberingAfterBreak="0">
+    <w:nsid w:val="6FF42A81"/>
+    <w:multiLevelType w:val="hybridMultilevel"/>
+    <w:tmpl w:val="9F66B5F6"/>
+    <w:lvl w:ilvl="0" w:tplc="04090001">
+      <w:start w:val="1"/>
+      <w:numFmt w:val="bullet"/>
+      <w:lvlText w:val=""/>
+      <w:lvlJc w:val="left"/>
+      <w:pPr>
+        <w:ind w:left="360" w:hanging="360"/>
+      </w:pPr>
+      <w:rPr>
+        <w:rFonts w:ascii="Symbol" w:hAnsi="Symbol" w:hint="default"/>
+      </w:rPr>
+    </w:lvl>
+    <w:lvl w:ilvl="1" w:tplc="04090003" w:tentative="1">
+      <w:start w:val="1"/>
+      <w:numFmt w:val="bullet"/>
+      <w:lvlText w:val="o"/>
+      <w:lvlJc w:val="left"/>
+      <w:pPr>
+        <w:ind w:left="1080" w:hanging="360"/>
+      </w:pPr>
+      <w:rPr>
+        <w:rFonts w:ascii="Courier New" w:hAnsi="Courier New" w:cs="Courier New" w:hint="default"/>
+      </w:rPr>
+    </w:lvl>
+    <w:lvl w:ilvl="2" w:tplc="04090005" w:tentative="1">
+      <w:start w:val="1"/>
+      <w:numFmt w:val="bullet"/>
+      <w:lvlText w:val=""/>
+      <w:lvlJc w:val="left"/>
+      <w:pPr>
+        <w:ind w:left="1800" w:hanging="360"/>
+      </w:pPr>
+      <w:rPr>
+        <w:rFonts w:ascii="Wingdings" w:hAnsi="Wingdings" w:hint="default"/>
+      </w:rPr>
+    </w:lvl>
+    <w:lvl w:ilvl="3" w:tplc="04090001" w:tentative="1">
+      <w:start w:val="1"/>
+      <w:numFmt w:val="bullet"/>
+      <w:lvlText w:val=""/>
+      <w:lvlJc w:val="left"/>
+      <w:pPr>
+        <w:ind w:left="2520" w:hanging="360"/>
+      </w:pPr>
+      <w:rPr>
+        <w:rFonts w:ascii="Symbol" w:hAnsi="Symbol" w:hint="default"/>
+      </w:rPr>
+    </w:lvl>
+    <w:lvl w:ilvl="4" w:tplc="04090003" w:tentative="1">
+      <w:start w:val="1"/>
+      <w:numFmt w:val="bullet"/>
+      <w:lvlText w:val="o"/>
+      <w:lvlJc w:val="left"/>
+      <w:pPr>
+        <w:ind w:left="3240" w:hanging="360"/>
+      </w:pPr>
+      <w:rPr>
+        <w:rFonts w:ascii="Courier New" w:hAnsi="Courier New" w:cs="Courier New" w:hint="default"/>
+      </w:rPr>
+    </w:lvl>
+    <w:lvl w:ilvl="5" w:tplc="04090005" w:tentative="1">
+      <w:start w:val="1"/>
+      <w:numFmt w:val="bullet"/>
+      <w:lvlText w:val=""/>
+      <w:lvlJc w:val="left"/>
+      <w:pPr>
+        <w:ind w:left="3960" w:hanging="360"/>
+      </w:pPr>
+      <w:rPr>
+        <w:rFonts w:ascii="Wingdings" w:hAnsi="Wingdings" w:hint="default"/>
+      </w:rPr>
+    </w:lvl>
+    <w:lvl w:ilvl="6" w:tplc="04090001" w:tentative="1">
+      <w:start w:val="1"/>
+      <w:numFmt w:val="bullet"/>
+      <w:lvlText w:val=""/>
+      <w:lvlJc w:val="left"/>
+      <w:pPr>
+        <w:ind w:left="4680" w:hanging="360"/>
+      </w:pPr>
+      <w:rPr>
+        <w:rFonts w:ascii="Symbol" w:hAnsi="Symbol" w:hint="default"/>
+      </w:rPr>
+    </w:lvl>
+    <w:lvl w:ilvl="7" w:tplc="04090003" w:tentative="1">
+      <w:start w:val="1"/>
+      <w:numFmt w:val="bullet"/>
+      <w:lvlText w:val="o"/>
+      <w:lvlJc w:val="left"/>
+      <w:pPr>
+        <w:ind w:left="5400" w:hanging="360"/>
+      </w:pPr>
+      <w:rPr>
+        <w:rFonts w:ascii="Courier New" w:hAnsi="Courier New" w:cs="Courier New" w:hint="default"/>
+      </w:rPr>
+    </w:lvl>
+    <w:lvl w:ilvl="8" w:tplc="04090005" w:tentative="1">
+      <w:start w:val="1"/>
+      <w:numFmt w:val="bullet"/>
+      <w:lvlText w:val=""/>
+      <w:lvlJc w:val="left"/>
+      <w:pPr>
+        <w:ind w:left="6120" w:hanging="360"/>
+      </w:pPr>
+      <w:rPr>
+        <w:rFonts w:ascii="Wingdings" w:hAnsi="Wingdings" w:hint="default"/>
+      </w:rPr>
+    </w:lvl>
+  </w:abstractNum>
+  <w:abstractNum w:abstractNumId="33" w15:restartNumberingAfterBreak="0">
     <w:nsid w:val="73334916"/>
     <w:multiLevelType w:val="hybridMultilevel"/>
     <w:tmpl w:val="2ACC1A08"/>
@@ -9224,7 +12781,7 @@
       </w:rPr>
     </w:lvl>
   </w:abstractNum>
-  <w:abstractNum w:abstractNumId="22" w15:restartNumberingAfterBreak="0">
+  <w:abstractNum w:abstractNumId="34" w15:restartNumberingAfterBreak="0">
     <w:nsid w:val="739A299C"/>
     <w:multiLevelType w:val="hybridMultilevel"/>
     <w:tmpl w:val="00EE2C04"/>
@@ -9338,73 +12895,109 @@
     </w:lvl>
   </w:abstractNum>
   <w:num w:numId="1" w16cid:durableId="879127056">
+    <w:abstractNumId w:val="14"/>
+  </w:num>
+  <w:num w:numId="2" w16cid:durableId="1767116902">
+    <w:abstractNumId w:val="19"/>
+  </w:num>
+  <w:num w:numId="3" w16cid:durableId="1618635958">
+    <w:abstractNumId w:val="21"/>
+  </w:num>
+  <w:num w:numId="4" w16cid:durableId="419639378">
+    <w:abstractNumId w:val="34"/>
+  </w:num>
+  <w:num w:numId="5" w16cid:durableId="1385373483">
+    <w:abstractNumId w:val="29"/>
+  </w:num>
+  <w:num w:numId="6" w16cid:durableId="923297132">
     <w:abstractNumId w:val="8"/>
   </w:num>
-  <w:num w:numId="2" w16cid:durableId="1767116902">
-    <w:abstractNumId w:val="13"/>
+  <w:num w:numId="7" w16cid:durableId="1624382567">
+    <w:abstractNumId w:val="27"/>
   </w:num>
-  <w:num w:numId="3" w16cid:durableId="1618635958">
+  <w:num w:numId="8" w16cid:durableId="1404568175">
+    <w:abstractNumId w:val="7"/>
+  </w:num>
+  <w:num w:numId="9" w16cid:durableId="298265300">
+    <w:abstractNumId w:val="20"/>
+  </w:num>
+  <w:num w:numId="10" w16cid:durableId="107626028">
+    <w:abstractNumId w:val="30"/>
+  </w:num>
+  <w:num w:numId="11" w16cid:durableId="1766918295">
+    <w:abstractNumId w:val="16"/>
+  </w:num>
+  <w:num w:numId="12" w16cid:durableId="1252818726">
+    <w:abstractNumId w:val="6"/>
+  </w:num>
+  <w:num w:numId="13" w16cid:durableId="1379671366">
+    <w:abstractNumId w:val="22"/>
+  </w:num>
+  <w:num w:numId="14" w16cid:durableId="109251424">
+    <w:abstractNumId w:val="4"/>
+  </w:num>
+  <w:num w:numId="15" w16cid:durableId="561906812">
+    <w:abstractNumId w:val="11"/>
+  </w:num>
+  <w:num w:numId="16" w16cid:durableId="822047819">
+    <w:abstractNumId w:val="12"/>
+  </w:num>
+  <w:num w:numId="17" w16cid:durableId="369185376">
+    <w:abstractNumId w:val="31"/>
+  </w:num>
+  <w:num w:numId="18" w16cid:durableId="1231884119">
+    <w:abstractNumId w:val="9"/>
+  </w:num>
+  <w:num w:numId="19" w16cid:durableId="811867789">
+    <w:abstractNumId w:val="18"/>
+  </w:num>
+  <w:num w:numId="20" w16cid:durableId="460420782">
     <w:abstractNumId w:val="15"/>
   </w:num>
-  <w:num w:numId="4" w16cid:durableId="419639378">
-    <w:abstractNumId w:val="22"/>
-  </w:num>
-  <w:num w:numId="5" w16cid:durableId="1385373483">
-    <w:abstractNumId w:val="18"/>
-  </w:num>
-  <w:num w:numId="6" w16cid:durableId="923297132">
-    <w:abstractNumId w:val="4"/>
-  </w:num>
-  <w:num w:numId="7" w16cid:durableId="1624382567">
-    <w:abstractNumId w:val="17"/>
-  </w:num>
-  <w:num w:numId="8" w16cid:durableId="1404568175">
-    <w:abstractNumId w:val="3"/>
-  </w:num>
-  <w:num w:numId="9" w16cid:durableId="298265300">
-    <w:abstractNumId w:val="14"/>
-  </w:num>
-  <w:num w:numId="10" w16cid:durableId="107626028">
-    <w:abstractNumId w:val="19"/>
-  </w:num>
-  <w:num w:numId="11" w16cid:durableId="1766918295">
-    <w:abstractNumId w:val="10"/>
-  </w:num>
-  <w:num w:numId="12" w16cid:durableId="1252818726">
-    <w:abstractNumId w:val="2"/>
-  </w:num>
-  <w:num w:numId="13" w16cid:durableId="1379671366">
-    <w:abstractNumId w:val="16"/>
-  </w:num>
-  <w:num w:numId="14" w16cid:durableId="109251424">
-    <w:abstractNumId w:val="1"/>
-  </w:num>
-  <w:num w:numId="15" w16cid:durableId="561906812">
-    <w:abstractNumId w:val="6"/>
-  </w:num>
-  <w:num w:numId="16" w16cid:durableId="822047819">
-    <w:abstractNumId w:val="7"/>
-  </w:num>
-  <w:num w:numId="17" w16cid:durableId="369185376">
-    <w:abstractNumId w:val="20"/>
-  </w:num>
-  <w:num w:numId="18" w16cid:durableId="1231884119">
-    <w:abstractNumId w:val="5"/>
-  </w:num>
-  <w:num w:numId="19" w16cid:durableId="811867789">
-    <w:abstractNumId w:val="12"/>
-  </w:num>
-  <w:num w:numId="20" w16cid:durableId="460420782">
-    <w:abstractNumId w:val="9"/>
-  </w:num>
   <w:num w:numId="21" w16cid:durableId="1256475325">
-    <w:abstractNumId w:val="21"/>
+    <w:abstractNumId w:val="33"/>
   </w:num>
   <w:num w:numId="22" w16cid:durableId="384985568">
     <w:abstractNumId w:val="0"/>
   </w:num>
   <w:num w:numId="23" w16cid:durableId="1080561669">
-    <w:abstractNumId w:val="11"/>
+    <w:abstractNumId w:val="17"/>
+  </w:num>
+  <w:num w:numId="24" w16cid:durableId="391926756">
+    <w:abstractNumId w:val="1"/>
+  </w:num>
+  <w:num w:numId="25" w16cid:durableId="317995980">
+    <w:abstractNumId w:val="28"/>
+  </w:num>
+  <w:num w:numId="26" w16cid:durableId="1984505572">
+    <w:abstractNumId w:val="24"/>
+  </w:num>
+  <w:num w:numId="27" w16cid:durableId="725228812">
+    <w:abstractNumId w:val="3"/>
+  </w:num>
+  <w:num w:numId="28" w16cid:durableId="423964935">
+    <w:abstractNumId w:val="2"/>
+  </w:num>
+  <w:num w:numId="29" w16cid:durableId="1244684492">
+    <w:abstractNumId w:val="26"/>
+  </w:num>
+  <w:num w:numId="30" w16cid:durableId="1330597713">
+    <w:abstractNumId w:val="13"/>
+  </w:num>
+  <w:num w:numId="31" w16cid:durableId="1836073919">
+    <w:abstractNumId w:val="23"/>
+  </w:num>
+  <w:num w:numId="32" w16cid:durableId="2021152244">
+    <w:abstractNumId w:val="25"/>
+  </w:num>
+  <w:num w:numId="33" w16cid:durableId="1599874447">
+    <w:abstractNumId w:val="5"/>
+  </w:num>
+  <w:num w:numId="34" w16cid:durableId="1583754015">
+    <w:abstractNumId w:val="32"/>
+  </w:num>
+  <w:num w:numId="35" w16cid:durableId="1367415713">
+    <w:abstractNumId w:val="10"/>
   </w:num>
 </w:numbering>
 </file>

</xml_diff>